<commit_message>
change resume hyper link
</commit_message>
<xml_diff>
--- a/Jordan Alexis Resume.docx
+++ b/Jordan Alexis Resume.docx
@@ -28,11 +28,6 @@
         </w:rPr>
       </w:pPr>
       <w:r>
-        <w:rPr>
-          <w:rFonts w:ascii="Candara" w:hAnsi="Candara"/>
-          <w:sz w:val="2"/>
-          <w:szCs w:val="2"/>
-        </w:rPr>
         <w:br w:type="column"/>
       </w:r>
     </w:p>
@@ -41,28 +36,33 @@
         <w:pStyle w:val="Clientcontact"/>
         <w:rPr>
           <w:rStyle w:val="Contact-full"/>
-        </w:rPr>
-      </w:pPr>
-      <w:hyperlink r:id="rId6" w:history="1">
-        <w:r>
-          <w:rPr>
-            <w:rStyle w:val="Hyperlink"/>
-            <w:rFonts w:ascii="Candara" w:hAnsi="Candara"/>
-          </w:rPr>
-          <w:t>alexisjordan842@gmail.com</w:t>
-        </w:r>
-      </w:hyperlink>
+          <w:i/>
+          <w:iCs w:val="0"/>
+          <w:u w:val="single"/>
+        </w:rPr>
+      </w:pPr>
+      <w:r>
+        <w:rPr>
+          <w:i/>
+          <w:iCs w:val="0"/>
+        </w:rPr>
+        <w:t>alexisjordan842@gmail.com</w:t>
+      </w:r>
     </w:p>
     <w:p>
       <w:pPr>
         <w:pStyle w:val="Clientcontact"/>
         <w:rPr>
           <w:rStyle w:val="Contact-full"/>
+          <w:i/>
+          <w:iCs w:val="0"/>
         </w:rPr>
       </w:pPr>
       <w:r>
         <w:rPr>
           <w:rStyle w:val="Contact-full"/>
+          <w:i/>
+          <w:iCs w:val="0"/>
         </w:rPr>
         <w:t>https://www.linkedin.com/in/jordan-alexis-799214175/</w:t>
       </w:r>
@@ -72,11 +72,15 @@
         <w:pStyle w:val="Clientcontact"/>
         <w:rPr>
           <w:rStyle w:val="Contact-full"/>
+          <w:i/>
+          <w:iCs w:val="0"/>
         </w:rPr>
       </w:pPr>
       <w:r>
         <w:rPr>
           <w:rStyle w:val="Contact-full"/>
+          <w:i/>
+          <w:iCs w:val="0"/>
         </w:rPr>
         <w:t xml:space="preserve"> Brooklyn, NY</w:t>
       </w:r>
@@ -85,12 +89,15 @@
       <w:pPr>
         <w:pStyle w:val="Clientcontact"/>
         <w:rPr>
-          <w:rFonts w:ascii="Candara" w:hAnsi="Candara"/>
+          <w:i/>
+          <w:iCs w:val="0"/>
         </w:rPr>
       </w:pPr>
       <w:r>
         <w:rPr>
           <w:rStyle w:val="Contact-full"/>
+          <w:i/>
+          <w:iCs w:val="0"/>
         </w:rPr>
         <w:t>(646) 625-8972</w:t>
       </w:r>
@@ -98,17 +105,11 @@
     <w:p>
       <w:pPr>
         <w:pStyle w:val="Clientcontact"/>
-        <w:rPr>
-          <w:rFonts w:ascii="Candara" w:hAnsi="Candara"/>
-        </w:rPr>
       </w:pPr>
     </w:p>
     <w:p>
       <w:pPr>
         <w:pStyle w:val="Clientcontact"/>
-        <w:rPr>
-          <w:rFonts w:ascii="Candara" w:hAnsi="Candara"/>
-        </w:rPr>
         <w:sectPr>
           <w:type w:val="continuous"/>
           <w:pgSz w:w="12240" w:h="15840"/>
@@ -1308,7 +1309,19 @@
         <w:rPr>
           <w:rStyle w:val="Sectiontextitalic"/>
         </w:rPr>
-        <w:t>Adobe Creative Suite, Microsoft Office 365, Google Workspace, Zoom, HTML, CSS, JavaScript, Visual Studio Code, Dropbox and GitHub.</w:t>
+        <w:t>Adobe Creative Suite, Microsoft Office 365, Google Workspace, Zoom, HTML, CSS, JavaScript, Visual Studio Code, Dropbox</w:t>
+      </w:r>
+      <w:r>
+        <w:rPr>
+          <w:rStyle w:val="Sectiontextitalic"/>
+        </w:rPr>
+        <w:t>,</w:t>
+      </w:r>
+      <w:r>
+        <w:rPr>
+          <w:rStyle w:val="Sectiontextitalic"/>
+        </w:rPr>
+        <w:t xml:space="preserve"> and GitHub.</w:t>
       </w:r>
     </w:p>
     <w:p>
@@ -3044,15 +3057,15 @@
     <w:basedOn w:val="Normal"/>
     <w:autoRedefine/>
     <w:qFormat/>
-    <w:rsid w:val="00C748E4"/>
+    <w:rsid w:val="00B51730"/>
     <w:pPr>
       <w:spacing w:line="240" w:lineRule="exact"/>
       <w:ind w:left="-1080"/>
       <w:jc w:val="right"/>
     </w:pPr>
     <w:rPr>
-      <w:rFonts w:ascii="Lato" w:hAnsi="Lato"/>
-      <w:i/>
+      <w:rFonts w:ascii="Candara" w:hAnsi="Candara"/>
+      <w:iCs/>
       <w:sz w:val="18"/>
       <w:szCs w:val="18"/>
     </w:rPr>

</xml_diff>

<commit_message>
changed LinkedIN URL on resume
</commit_message>
<xml_diff>
--- a/Jordan Alexis Resume.docx
+++ b/Jordan Alexis Resume.docx
@@ -64,7 +64,15 @@
           <w:i/>
           <w:iCs w:val="0"/>
         </w:rPr>
-        <w:t>https://www.linkedin.com/in/jordan-alexis-799214175/</w:t>
+        <w:t>https://www.linkedin.com/in/jordan-alexi</w:t>
+      </w:r>
+      <w:r>
+        <w:rPr>
+          <w:rStyle w:val="Contact-full"/>
+          <w:i/>
+          <w:iCs w:val="0"/>
+        </w:rPr>
+        <w:t>s</w:t>
       </w:r>
     </w:p>
     <w:p>

</xml_diff>

<commit_message>
Revise resume content for clarity and detail, enhancing career summary, expertise areas, and professional experience sections.
</commit_message>
<xml_diff>
--- a/Jordan Alexis Resume.docx
+++ b/Jordan Alexis Resume.docx
@@ -28,23 +28,32 @@
         </w:rPr>
       </w:pPr>
       <w:r>
+        <w:rPr>
+          <w:sz w:val="2"/>
+          <w:szCs w:val="2"/>
+        </w:rPr>
         <w:br w:type="column"/>
       </w:r>
+      <w:hyperlink r:id="rId6" w:history="1">
+        <w:r>
+          <w:rPr>
+            <w:rStyle w:val="Hyperlink"/>
+            <w:rFonts w:ascii="Candara" w:hAnsi="Candara"/>
+          </w:rPr>
+          <w:t>https://www.linkedin.com/in/jordan-alexis/</w:t>
+        </w:r>
+      </w:hyperlink>
     </w:p>
     <w:p>
       <w:pPr>
         <w:pStyle w:val="Clientcontact"/>
         <w:rPr>
           <w:rStyle w:val="Contact-full"/>
-          <w:i/>
-          <w:iCs w:val="0"/>
-          <w:u w:val="single"/>
-        </w:rPr>
-      </w:pPr>
-      <w:r>
-        <w:rPr>
-          <w:i/>
-          <w:iCs w:val="0"/>
+        </w:rPr>
+      </w:pPr>
+      <w:r>
+        <w:rPr>
+          <w:rStyle w:val="Contact-full"/>
         </w:rPr>
         <w:t>alexisjordan842@gmail.com</w:t>
       </w:r>
@@ -54,58 +63,22 @@
         <w:pStyle w:val="Clientcontact"/>
         <w:rPr>
           <w:rStyle w:val="Contact-full"/>
-          <w:i/>
-          <w:iCs w:val="0"/>
         </w:rPr>
       </w:pPr>
       <w:r>
         <w:rPr>
           <w:rStyle w:val="Contact-full"/>
-          <w:i/>
-          <w:iCs w:val="0"/>
-        </w:rPr>
-        <w:t>https://www.linkedin.com/in/jordan-alexi</w:t>
-      </w:r>
+        </w:rPr>
+        <w:t>Brooklyn, NY</w:t>
+      </w:r>
+    </w:p>
+    <w:p>
+      <w:pPr>
+        <w:pStyle w:val="Clientcontact"/>
+      </w:pPr>
       <w:r>
         <w:rPr>
           <w:rStyle w:val="Contact-full"/>
-          <w:i/>
-          <w:iCs w:val="0"/>
-        </w:rPr>
-        <w:t>s</w:t>
-      </w:r>
-    </w:p>
-    <w:p>
-      <w:pPr>
-        <w:pStyle w:val="Clientcontact"/>
-        <w:rPr>
-          <w:rStyle w:val="Contact-full"/>
-          <w:i/>
-          <w:iCs w:val="0"/>
-        </w:rPr>
-      </w:pPr>
-      <w:r>
-        <w:rPr>
-          <w:rStyle w:val="Contact-full"/>
-          <w:i/>
-          <w:iCs w:val="0"/>
-        </w:rPr>
-        <w:t xml:space="preserve"> Brooklyn, NY</w:t>
-      </w:r>
-    </w:p>
-    <w:p>
-      <w:pPr>
-        <w:pStyle w:val="Clientcontact"/>
-        <w:rPr>
-          <w:i/>
-          <w:iCs w:val="0"/>
-        </w:rPr>
-      </w:pPr>
-      <w:r>
-        <w:rPr>
-          <w:rStyle w:val="Contact-full"/>
-          <w:i/>
-          <w:iCs w:val="0"/>
         </w:rPr>
         <w:t>(646) 625-8972</w:t>
       </w:r>
@@ -156,30 +129,59 @@
       </w:r>
     </w:p>
     <w:p>
-      <w:pPr>
-        <w:rPr>
-          <w:rFonts w:ascii="Candara" w:hAnsi="Candara"/>
-        </w:rPr>
-      </w:pPr>
       <w:r>
         <w:rPr>
           <w:rStyle w:val="Section-text"/>
         </w:rPr>
-        <w:t xml:space="preserve">Aspiring Computer Programmer with </w:t>
-      </w:r>
-      <w:proofErr w:type="gramStart"/>
+        <w:t xml:space="preserve">Computer Programmer with over five years of experience transforming complex data into actionable insights through Power BI visualizations. </w:t>
+      </w:r>
       <w:r>
         <w:rPr>
           <w:rStyle w:val="Section-text"/>
         </w:rPr>
-        <w:t>strong</w:t>
-      </w:r>
-      <w:proofErr w:type="gramEnd"/>
+        <w:t>S</w:t>
+      </w:r>
       <w:r>
         <w:rPr>
           <w:rStyle w:val="Section-text"/>
         </w:rPr>
-        <w:t xml:space="preserve"> understanding of software development processes. Adept at collaborating with teams to ensure high-quality deliverables. Completed coursework in Excel, Business Writing, Public Speaking, and Professional Skills with specialized Software Development training covering database management, IDE proficiency, software testing, programming, and code execution.</w:t>
+        <w:t>killed at writing efficient code for processing complex information sets using Java, Python</w:t>
+      </w:r>
+      <w:r>
+        <w:rPr>
+          <w:rStyle w:val="Section-text"/>
+        </w:rPr>
+        <w:t>,</w:t>
+      </w:r>
+      <w:r>
+        <w:rPr>
+          <w:rStyle w:val="Section-text"/>
+        </w:rPr>
+        <w:t xml:space="preserve"> and SQL. Track record of managing </w:t>
+      </w:r>
+      <w:r>
+        <w:rPr>
+          <w:rStyle w:val="Section-text"/>
+        </w:rPr>
+        <w:t xml:space="preserve">multiple </w:t>
+      </w:r>
+      <w:r>
+        <w:rPr>
+          <w:rStyle w:val="Section-text"/>
+        </w:rPr>
+        <w:t xml:space="preserve">databases to support programming needs across </w:t>
+      </w:r>
+      <w:r>
+        <w:rPr>
+          <w:rStyle w:val="Section-text"/>
+        </w:rPr>
+        <w:t>various</w:t>
+      </w:r>
+      <w:r>
+        <w:rPr>
+          <w:rStyle w:val="Section-text"/>
+        </w:rPr>
+        <w:t xml:space="preserve"> projects. Adept at collaborating with teams to deliver custom programming solutions that meet specific requirements.</w:t>
       </w:r>
     </w:p>
     <w:p>
@@ -210,9 +212,6 @@
     <w:p>
       <w:pPr>
         <w:ind w:left="-720" w:right="-720"/>
-        <w:rPr>
-          <w:rFonts w:ascii="Candara" w:hAnsi="Candara"/>
-        </w:rPr>
         <w:sectPr>
           <w:type w:val="continuous"/>
           <w:pgSz w:w="12240" w:h="15840"/>
@@ -242,7 +241,7 @@
         <w:rPr>
           <w:rStyle w:val="expertise"/>
         </w:rPr>
-        <w:t>Database Management | Debugging Skills | Problem Solving | User Interface | Software Testing | Web Development | Technical Writing | Scripting Languages | Object-Oriented | Code Optimization</w:t>
+        <w:t>Database Management | Debugging Skills | Problem Solving | User Interface | Software Testing | Web Development | Technical Writing | Scripting Languages | Object-Oriented | Code Optimization | SQL Queries | Python Programming | Java Development</w:t>
       </w:r>
     </w:p>
     <w:p>
@@ -288,7 +287,7 @@
           <w:bCs/>
           <w:caps/>
         </w:rPr>
-        <w:t>B&amp;A Appliances (Family Business)</w:t>
+        <w:t>Morgan Stanley</w:t>
       </w:r>
       <w:r>
         <w:rPr>
@@ -301,7 +300,16 @@
           <w:rStyle w:val="DateLocation"/>
           <w:rFonts w:cstheme="majorHAnsi"/>
         </w:rPr>
-        <w:t>Brooklyn, NY</w:t>
+        <w:t>Manhattan</w:t>
+      </w:r>
+      <w:r>
+        <w:rPr>
+          <w:rStyle w:val="DateLocation"/>
+          <w:rFonts w:cstheme="majorHAnsi"/>
+          <w:i w:val="0"/>
+          <w:iCs/>
+        </w:rPr>
+        <w:t>, NY</w:t>
       </w:r>
     </w:p>
     <w:p>
@@ -319,11 +327,11 @@
         <w:rPr>
           <w:rStyle w:val="Section-header2"/>
         </w:rPr>
-        <w:t>Data Entry Associate</w:t>
-      </w:r>
-      <w:r>
-        <w:rPr>
-          <w:rFonts w:ascii="Candara" w:hAnsi="Candara"/>
+        <w:t>Data Analysis and Data Visualization Developer</w:t>
+      </w:r>
+      <w:r>
+        <w:rPr>
+          <w:rStyle w:val="Section-header2"/>
         </w:rPr>
         <w:tab/>
       </w:r>
@@ -331,7 +339,25 @@
         <w:rPr>
           <w:rStyle w:val="DateLocation"/>
         </w:rPr>
-        <w:t>Jan. 2020 - Mar. 2025</w:t>
+        <w:t xml:space="preserve">Aug. 2025 </w:t>
+      </w:r>
+      <w:r>
+        <w:rPr>
+          <w:rStyle w:val="DateLocation"/>
+        </w:rPr>
+        <w:t>–</w:t>
+      </w:r>
+      <w:r>
+        <w:rPr>
+          <w:rStyle w:val="DateLocation"/>
+        </w:rPr>
+        <w:t xml:space="preserve"> </w:t>
+      </w:r>
+      <w:r>
+        <w:rPr>
+          <w:rStyle w:val="DateLocation"/>
+        </w:rPr>
+        <w:t>Present</w:t>
       </w:r>
     </w:p>
     <w:p>
@@ -356,7 +382,7 @@
         <w:rPr>
           <w:rStyle w:val="Section-bullets"/>
         </w:rPr>
-        <w:t>Processed up to 50 records in the busiest month, ensuring accurate and timely data entry into company systems.</w:t>
+        <w:t>Processed large data sets containing over 10,000 rows, writing code to transform raw information into useful programming outputs.</w:t>
       </w:r>
     </w:p>
     <w:p>
@@ -381,7 +407,19 @@
         <w:rPr>
           <w:rStyle w:val="Section-bullets"/>
         </w:rPr>
-        <w:t>Utilized Google Workplace and Microsoft Office 365 to efficiently manage and organize data for various projects.</w:t>
+        <w:t xml:space="preserve">Managed </w:t>
+      </w:r>
+      <w:r>
+        <w:rPr>
+          <w:rStyle w:val="Section-bullets"/>
+        </w:rPr>
+        <w:t>multiple</w:t>
+      </w:r>
+      <w:r>
+        <w:rPr>
+          <w:rStyle w:val="Section-bullets"/>
+        </w:rPr>
+        <w:t xml:space="preserve"> different databases, organizing information systems to support programming needs across projects.</w:t>
       </w:r>
     </w:p>
     <w:p>
@@ -406,7 +444,19 @@
         <w:rPr>
           <w:rStyle w:val="Section-bullets"/>
         </w:rPr>
-        <w:t>Collaborated with a team of 4 members on data projects, contributing to successful completion of deliverables.</w:t>
+        <w:t>Programmed data analysis solutions using Java, Python</w:t>
+      </w:r>
+      <w:r>
+        <w:rPr>
+          <w:rStyle w:val="Section-bullets"/>
+        </w:rPr>
+        <w:t>,</w:t>
+      </w:r>
+      <w:r>
+        <w:rPr>
+          <w:rStyle w:val="Section-bullets"/>
+        </w:rPr>
+        <w:t xml:space="preserve"> and SQL, creating efficient code for processing complex information sets.</w:t>
       </w:r>
     </w:p>
     <w:p>
@@ -431,7 +481,7 @@
         <w:rPr>
           <w:rStyle w:val="Section-bullets"/>
         </w:rPr>
-        <w:t>Contributed to data management processes, ensuring accurate and efficient data entry and organization to support programming and development initiatives.</w:t>
+        <w:t>Implemented Copilot integration solutions, streamlining development workflows and reducing time spent on repetitive coding tasks.</w:t>
       </w:r>
     </w:p>
     <w:p>
@@ -439,7 +489,7 @@
         <w:tabs>
           <w:tab w:val="right" w:pos="10800"/>
         </w:tabs>
-        <w:spacing w:before="60" w:line="300" w:lineRule="exact"/>
+        <w:spacing w:before="120" w:line="300" w:lineRule="exact"/>
         <w:ind w:right="-14"/>
         <w:rPr>
           <w:rStyle w:val="Section-header2"/>
@@ -465,7 +515,16 @@
           <w:rStyle w:val="DateLocation"/>
           <w:rFonts w:cstheme="majorHAnsi"/>
         </w:rPr>
-        <w:t>Manhattan, NY</w:t>
+        <w:t>Manhattan</w:t>
+      </w:r>
+      <w:r>
+        <w:rPr>
+          <w:rStyle w:val="DateLocation"/>
+          <w:rFonts w:cstheme="majorHAnsi"/>
+          <w:i w:val="0"/>
+          <w:iCs/>
+        </w:rPr>
+        <w:t>, NY</w:t>
       </w:r>
     </w:p>
     <w:p>
@@ -475,9 +534,6 @@
         </w:tabs>
         <w:spacing w:line="280" w:lineRule="exact"/>
         <w:ind w:right="-14"/>
-        <w:rPr>
-          <w:rFonts w:ascii="Candara" w:hAnsi="Candara"/>
-        </w:rPr>
       </w:pPr>
       <w:r>
         <w:rPr>
@@ -486,16 +542,19 @@
         <w:t>Product Lister &amp; Data Entry</w:t>
       </w:r>
       <w:r>
-        <w:rPr>
-          <w:rFonts w:ascii="Candara" w:hAnsi="Candara"/>
-        </w:rPr>
         <w:tab/>
       </w:r>
       <w:r>
         <w:rPr>
           <w:rStyle w:val="DateLocation"/>
         </w:rPr>
-        <w:t>Dec. 2023 - Dec. 2023</w:t>
+        <w:t>Dec. 2023</w:t>
+      </w:r>
+      <w:r>
+        <w:rPr>
+          <w:rStyle w:val="DateLocation"/>
+        </w:rPr>
+        <w:t xml:space="preserve"> - Dec. 2023</w:t>
       </w:r>
     </w:p>
     <w:p>
@@ -507,34 +566,16 @@
         </w:numPr>
         <w:tabs>
           <w:tab w:val="right" w:pos="360"/>
+          <w:tab w:val="right" w:pos="10800"/>
         </w:tabs>
         <w:spacing w:after="80" w:line="240" w:lineRule="exact"/>
-        <w:ind w:left="360"/>
-        <w:rPr>
-          <w:rFonts w:ascii="Candara" w:hAnsi="Candara"/>
-          <w:b/>
-          <w:bCs/>
-        </w:rPr>
+        <w:ind w:left="360" w:right="-14"/>
       </w:pPr>
       <w:r>
         <w:rPr>
           <w:rStyle w:val="Section-bullets"/>
         </w:rPr>
-        <w:t xml:space="preserve">Managed up to 100 product listings per month, ensuring accurate and up-to-date information for e-commerce </w:t>
-      </w:r>
-      <w:proofErr w:type="gramStart"/>
-      <w:r>
-        <w:rPr>
-          <w:rStyle w:val="Section-bullets"/>
-        </w:rPr>
-        <w:t>platform</w:t>
-      </w:r>
-      <w:proofErr w:type="gramEnd"/>
-      <w:r>
-        <w:rPr>
-          <w:rStyle w:val="Section-bullets"/>
-        </w:rPr>
-        <w:t>.</w:t>
+        <w:t>Managed up to 100 product listings, ensuring accurate and up-to-date information for e-commerce platforms.</w:t>
       </w:r>
     </w:p>
     <w:p>
@@ -546,20 +587,28 @@
         </w:numPr>
         <w:tabs>
           <w:tab w:val="right" w:pos="360"/>
+          <w:tab w:val="right" w:pos="10800"/>
         </w:tabs>
         <w:spacing w:after="80" w:line="240" w:lineRule="exact"/>
-        <w:ind w:left="360"/>
-        <w:rPr>
-          <w:rFonts w:ascii="Candara" w:hAnsi="Candara"/>
-          <w:b/>
-          <w:bCs/>
-        </w:rPr>
+        <w:ind w:left="360" w:right="-14"/>
       </w:pPr>
       <w:r>
         <w:rPr>
           <w:rStyle w:val="Section-bullets"/>
         </w:rPr>
-        <w:t>Utilized Shopify e-commerce platform to efficiently manage product listings and optimize online store performance.</w:t>
+        <w:t xml:space="preserve">Utilized </w:t>
+      </w:r>
+      <w:r>
+        <w:rPr>
+          <w:rStyle w:val="Section-bullets"/>
+        </w:rPr>
+        <w:t xml:space="preserve">the </w:t>
+      </w:r>
+      <w:r>
+        <w:rPr>
+          <w:rStyle w:val="Section-bullets"/>
+        </w:rPr>
+        <w:t>Shopify e-commerce platform to efficiently manage product listings and optimize online store performance.</w:t>
       </w:r>
     </w:p>
     <w:p>
@@ -571,14 +620,10 @@
         </w:numPr>
         <w:tabs>
           <w:tab w:val="right" w:pos="360"/>
+          <w:tab w:val="right" w:pos="10800"/>
         </w:tabs>
         <w:spacing w:after="80" w:line="240" w:lineRule="exact"/>
-        <w:ind w:left="360"/>
-        <w:rPr>
-          <w:rFonts w:ascii="Candara" w:hAnsi="Candara"/>
-          <w:b/>
-          <w:bCs/>
-        </w:rPr>
+        <w:ind w:left="360" w:right="-14"/>
       </w:pPr>
       <w:r>
         <w:rPr>
@@ -596,19 +641,14 @@
         </w:numPr>
         <w:tabs>
           <w:tab w:val="right" w:pos="360"/>
+          <w:tab w:val="right" w:pos="10800"/>
         </w:tabs>
         <w:spacing w:after="80" w:line="240" w:lineRule="exact"/>
-        <w:ind w:left="360"/>
+        <w:ind w:left="360" w:right="-14"/>
+      </w:pPr>
+      <w:r>
         <w:rPr>
           <w:rStyle w:val="Section-bullets"/>
-          <w:b/>
-          <w:bCs/>
-          <w:sz w:val="24"/>
-        </w:rPr>
-      </w:pPr>
-      <w:r>
-        <w:rPr>
-          <w:rStyle w:val="Section-bullets"/>
         </w:rPr>
         <w:t>Worked with databases up to 5GB in size, demonstrating ability to manage and organize large volumes of product data.</w:t>
       </w:r>
@@ -616,97 +656,98 @@
     <w:p>
       <w:pPr>
         <w:tabs>
-          <w:tab w:val="right" w:pos="360"/>
-        </w:tabs>
-        <w:spacing w:after="80" w:line="240" w:lineRule="exact"/>
-        <w:rPr>
-          <w:rFonts w:ascii="Candara" w:hAnsi="Candara"/>
-          <w:b/>
-          <w:bCs/>
-        </w:rPr>
-      </w:pPr>
-      <w:r>
-        <w:rPr>
-          <w:rFonts w:ascii="Candara" w:hAnsi="Candara"/>
-          <w:b/>
-          <w:bCs/>
-        </w:rPr>
-        <w:t>UNADAT</w:t>
-      </w:r>
-      <w:r>
-        <w:rPr>
-          <w:rFonts w:ascii="Candara" w:hAnsi="Candara"/>
-          <w:b/>
-          <w:bCs/>
+          <w:tab w:val="right" w:pos="10800"/>
+        </w:tabs>
+        <w:spacing w:before="60" w:line="300" w:lineRule="exact"/>
+        <w:ind w:right="-14"/>
+        <w:rPr>
+          <w:rStyle w:val="Section-header2"/>
+        </w:rPr>
+      </w:pPr>
+      <w:r>
+        <w:rPr>
+          <w:rFonts w:ascii="Candara" w:hAnsi="Candara"/>
+          <w:b/>
+          <w:bCs/>
+          <w:caps/>
+        </w:rPr>
+        <w:t>B&amp;A Appliances (Family Business)</w:t>
+      </w:r>
+      <w:r>
+        <w:rPr>
+          <w:rStyle w:val="Section-header2"/>
         </w:rPr>
         <w:tab/>
       </w:r>
       <w:r>
         <w:rPr>
-          <w:rFonts w:ascii="Candara" w:hAnsi="Candara"/>
-          <w:b/>
-          <w:bCs/>
-        </w:rPr>
-        <w:t xml:space="preserve">                                                                                                                                                        </w:t>
-      </w:r>
-      <w:r>
-        <w:rPr>
-          <w:rFonts w:ascii="Candara" w:hAnsi="Candara"/>
-          <w:i/>
+          <w:rStyle w:val="DateLocation"/>
+          <w:rFonts w:cstheme="majorHAnsi"/>
+        </w:rPr>
+        <w:t>Brooklyn</w:t>
+      </w:r>
+      <w:r>
+        <w:rPr>
+          <w:rStyle w:val="DateLocation"/>
+          <w:rFonts w:cstheme="majorHAnsi"/>
+          <w:i w:val="0"/>
           <w:iCs/>
         </w:rPr>
-        <w:t>Remote</w:t>
-      </w:r>
-    </w:p>
-    <w:p>
-      <w:pPr>
-        <w:tabs>
-          <w:tab w:val="right" w:pos="360"/>
-        </w:tabs>
-        <w:spacing w:after="80" w:line="240" w:lineRule="exact"/>
-        <w:rPr>
-          <w:rFonts w:ascii="Candara" w:hAnsi="Candara"/>
-          <w:i/>
-        </w:rPr>
-      </w:pPr>
-      <w:r>
-        <w:rPr>
-          <w:rFonts w:ascii="Candara" w:hAnsi="Candara"/>
-          <w:b/>
-          <w:bCs/>
-        </w:rPr>
-        <w:t>Software Engineer</w:t>
-      </w:r>
-      <w:r>
-        <w:rPr>
-          <w:rFonts w:ascii="Candara" w:hAnsi="Candara"/>
-          <w:b/>
-          <w:bCs/>
+        <w:t>, NY</w:t>
+      </w:r>
+    </w:p>
+    <w:p>
+      <w:pPr>
+        <w:tabs>
+          <w:tab w:val="right" w:pos="10800"/>
+        </w:tabs>
+        <w:spacing w:line="280" w:lineRule="exact"/>
+        <w:ind w:right="-14"/>
+        <w:rPr>
+          <w:rFonts w:ascii="Candara" w:hAnsi="Candara"/>
+        </w:rPr>
+      </w:pPr>
+      <w:r>
+        <w:rPr>
+          <w:rStyle w:val="Section-header2"/>
+        </w:rPr>
+        <w:t>Data Entry Associate</w:t>
+      </w:r>
+      <w:r>
+        <w:rPr>
+          <w:rStyle w:val="Section-header2"/>
         </w:rPr>
         <w:tab/>
       </w:r>
       <w:r>
         <w:rPr>
-          <w:rFonts w:ascii="Candara" w:hAnsi="Candara"/>
-          <w:b/>
-          <w:bCs/>
-        </w:rPr>
-        <w:t xml:space="preserve">                                                                                                                         </w:t>
-      </w:r>
-      <w:r>
-        <w:rPr>
-          <w:rFonts w:ascii="Candara" w:hAnsi="Candara"/>
-          <w:b/>
-          <w:bCs/>
-        </w:rPr>
-        <w:t xml:space="preserve">        </w:t>
-      </w:r>
-      <w:r>
-        <w:rPr>
-          <w:rFonts w:ascii="Candara" w:hAnsi="Candara"/>
-          <w:i/>
-        </w:rPr>
-        <w:t>July 2021 - Aug. 2021</w:t>
+          <w:rStyle w:val="DateLocation"/>
+        </w:rPr>
+        <w:t>Jan. 2020</w:t>
+      </w:r>
+      <w:r>
+        <w:rPr>
+          <w:rStyle w:val="DateLocation"/>
+        </w:rPr>
+        <w:t xml:space="preserve"> </w:t>
+      </w:r>
+      <w:r>
+        <w:rPr>
+          <w:rStyle w:val="DateLocation"/>
+        </w:rPr>
+        <w:t>–</w:t>
+      </w:r>
+      <w:r>
+        <w:rPr>
+          <w:rStyle w:val="DateLocation"/>
+        </w:rPr>
+        <w:t xml:space="preserve"> </w:t>
+      </w:r>
+      <w:r>
+        <w:rPr>
+          <w:rStyle w:val="DateLocation"/>
+        </w:rPr>
+        <w:t>Mar. 2025</w:t>
       </w:r>
     </w:p>
     <w:p>
@@ -714,7 +755,7 @@
         <w:pStyle w:val="ListParagraph"/>
         <w:numPr>
           <w:ilvl w:val="0"/>
-          <w:numId w:val="17"/>
+          <w:numId w:val="11"/>
         </w:numPr>
         <w:tabs>
           <w:tab w:val="right" w:pos="360"/>
@@ -723,17 +764,15 @@
         <w:ind w:left="360"/>
         <w:rPr>
           <w:rFonts w:ascii="Candara" w:hAnsi="Candara"/>
-          <w:sz w:val="20"/>
-          <w:szCs w:val="20"/>
-        </w:rPr>
-      </w:pPr>
-      <w:r>
-        <w:rPr>
-          <w:rFonts w:ascii="Candara" w:hAnsi="Candara"/>
-          <w:sz w:val="20"/>
-          <w:szCs w:val="20"/>
-        </w:rPr>
-        <w:t>Utilized AWS and PHP to develop and deploy scalable software solutions in a finance industry setting.</w:t>
+          <w:b/>
+          <w:bCs/>
+        </w:rPr>
+      </w:pPr>
+      <w:r>
+        <w:rPr>
+          <w:rStyle w:val="Section-bullets"/>
+        </w:rPr>
+        <w:t>Processed up to 50 records in the busiest month, ensuring accurate and timely data entry into company systems.</w:t>
       </w:r>
     </w:p>
     <w:p>
@@ -741,7 +780,7 @@
         <w:pStyle w:val="ListParagraph"/>
         <w:numPr>
           <w:ilvl w:val="0"/>
-          <w:numId w:val="17"/>
+          <w:numId w:val="11"/>
         </w:numPr>
         <w:tabs>
           <w:tab w:val="right" w:pos="360"/>
@@ -750,35 +789,15 @@
         <w:ind w:left="360"/>
         <w:rPr>
           <w:rFonts w:ascii="Candara" w:hAnsi="Candara"/>
-          <w:sz w:val="20"/>
-          <w:szCs w:val="20"/>
-        </w:rPr>
-      </w:pPr>
-      <w:r>
-        <w:rPr>
-          <w:rFonts w:ascii="Candara" w:hAnsi="Candara"/>
-          <w:sz w:val="20"/>
-          <w:szCs w:val="20"/>
-        </w:rPr>
-        <w:t xml:space="preserve">Developed software applications that </w:t>
-      </w:r>
-      <w:proofErr w:type="gramStart"/>
-      <w:r>
-        <w:rPr>
-          <w:rFonts w:ascii="Candara" w:hAnsi="Candara"/>
-          <w:sz w:val="20"/>
-          <w:szCs w:val="20"/>
-        </w:rPr>
-        <w:t>served</w:t>
-      </w:r>
-      <w:proofErr w:type="gramEnd"/>
-      <w:r>
-        <w:rPr>
-          <w:rFonts w:ascii="Candara" w:hAnsi="Candara"/>
-          <w:sz w:val="20"/>
-          <w:szCs w:val="20"/>
-        </w:rPr>
-        <w:t xml:space="preserve"> up to 100 users in the finance sector.</w:t>
+          <w:b/>
+          <w:bCs/>
+        </w:rPr>
+      </w:pPr>
+      <w:r>
+        <w:rPr>
+          <w:rStyle w:val="Section-bullets"/>
+        </w:rPr>
+        <w:t>Utilized Google Workplace and Microsoft Office 365 to efficiently manage and organize data for various projects.</w:t>
       </w:r>
     </w:p>
     <w:p>
@@ -786,42 +805,24 @@
         <w:pStyle w:val="ListParagraph"/>
         <w:numPr>
           <w:ilvl w:val="0"/>
-          <w:numId w:val="17"/>
+          <w:numId w:val="11"/>
         </w:numPr>
         <w:tabs>
           <w:tab w:val="right" w:pos="360"/>
         </w:tabs>
-        <w:spacing w:after="120" w:line="240" w:lineRule="exact"/>
+        <w:spacing w:after="80" w:line="240" w:lineRule="exact"/>
         <w:ind w:left="360"/>
         <w:rPr>
           <w:rFonts w:ascii="Candara" w:hAnsi="Candara"/>
-          <w:sz w:val="20"/>
-          <w:szCs w:val="20"/>
-        </w:rPr>
-      </w:pPr>
-      <w:r>
-        <w:rPr>
-          <w:rFonts w:ascii="Candara" w:hAnsi="Candara"/>
-          <w:sz w:val="20"/>
-          <w:szCs w:val="20"/>
-        </w:rPr>
-        <w:t>Implemented a Dark Mode feature, enhancing user experience and demonstrating proficiency in complex software</w:t>
-      </w:r>
-      <w:r>
-        <w:rPr>
-          <w:rFonts w:ascii="Candara" w:hAnsi="Candara"/>
-          <w:sz w:val="20"/>
-          <w:szCs w:val="20"/>
-        </w:rPr>
-        <w:t xml:space="preserve"> </w:t>
-      </w:r>
-      <w:r>
-        <w:rPr>
-          <w:rFonts w:ascii="Candara" w:hAnsi="Candara"/>
-          <w:sz w:val="20"/>
-          <w:szCs w:val="20"/>
-        </w:rPr>
-        <w:t>development.</w:t>
+          <w:b/>
+          <w:bCs/>
+        </w:rPr>
+      </w:pPr>
+      <w:r>
+        <w:rPr>
+          <w:rStyle w:val="Section-bullets"/>
+        </w:rPr>
+        <w:t>Collaborated with a team of 4 members on data projects, contributing to successful completion of deliverables.</w:t>
       </w:r>
     </w:p>
     <w:p>
@@ -829,7 +830,7 @@
         <w:pStyle w:val="ListParagraph"/>
         <w:numPr>
           <w:ilvl w:val="0"/>
-          <w:numId w:val="17"/>
+          <w:numId w:val="11"/>
         </w:numPr>
         <w:tabs>
           <w:tab w:val="right" w:pos="360"/>
@@ -838,17 +839,15 @@
         <w:ind w:left="360"/>
         <w:rPr>
           <w:rFonts w:ascii="Candara" w:hAnsi="Candara"/>
-          <w:sz w:val="20"/>
-          <w:szCs w:val="20"/>
-        </w:rPr>
-      </w:pPr>
-      <w:r>
-        <w:rPr>
-          <w:rFonts w:ascii="Candara" w:hAnsi="Candara"/>
-          <w:sz w:val="20"/>
-          <w:szCs w:val="20"/>
-        </w:rPr>
-        <w:t xml:space="preserve">Completed an average of 20 code reviews and pull requests per month, ensuring high-quality software deliverables. </w:t>
+          <w:b/>
+          <w:bCs/>
+        </w:rPr>
+      </w:pPr>
+      <w:r>
+        <w:rPr>
+          <w:rStyle w:val="Section-bullets"/>
+        </w:rPr>
+        <w:t>Contributed to data management processes, ensuring accurate and efficient data entry and organization to support programming and development initiatives.</w:t>
       </w:r>
     </w:p>
     <w:p>
@@ -895,13 +894,88 @@
         <w:tabs>
           <w:tab w:val="right" w:pos="10800"/>
         </w:tabs>
+        <w:spacing w:before="80"/>
+        <w:ind w:right="-14"/>
+        <w:rPr>
+          <w:rStyle w:val="Section-header2"/>
+          <w:sz w:val="20"/>
+          <w:szCs w:val="20"/>
+        </w:rPr>
+      </w:pPr>
+      <w:bookmarkStart w:id="0" w:name="_Hlk116390146"/>
+      <w:r>
+        <w:rPr>
+          <w:rFonts w:ascii="Candara" w:hAnsi="Candara"/>
+          <w:b/>
+          <w:bCs/>
+          <w:caps/>
+        </w:rPr>
+        <w:t>Brooklyn College</w:t>
+      </w:r>
+      <w:r>
+        <w:rPr>
+          <w:rStyle w:val="Section-header2"/>
+        </w:rPr>
+        <w:tab/>
+      </w:r>
+      <w:r>
+        <w:rPr>
+          <w:rStyle w:val="DateLocation"/>
+          <w:rFonts w:cstheme="majorHAnsi"/>
+        </w:rPr>
+        <w:t>Brooklyn, NY</w:t>
+      </w:r>
+    </w:p>
+    <w:p>
+      <w:pPr>
+        <w:tabs>
+          <w:tab w:val="right" w:pos="10800"/>
+        </w:tabs>
+        <w:spacing w:line="280" w:lineRule="exact"/>
+        <w:ind w:right="-14"/>
+        <w:rPr>
+          <w:rFonts w:ascii="Candara" w:hAnsi="Candara"/>
+        </w:rPr>
+      </w:pPr>
+      <w:r>
+        <w:rPr>
+          <w:rFonts w:ascii="Candara" w:hAnsi="Candara"/>
+          <w:b/>
+          <w:bCs/>
+          <w:iCs/>
+          <w:color w:val="000000" w:themeColor="text1"/>
+        </w:rPr>
+        <w:t>Completed coursework in Java, HTML, CSS, JavaScript.</w:t>
+      </w:r>
+      <w:r>
+        <w:rPr>
+          <w:rFonts w:ascii="Candara" w:hAnsi="Candara"/>
+          <w:b/>
+          <w:bCs/>
+          <w:iCs/>
+          <w:color w:val="000000" w:themeColor="text1"/>
+        </w:rPr>
+        <w:t xml:space="preserve">                                                                    </w:t>
+      </w:r>
+      <w:r>
+        <w:rPr>
+          <w:rStyle w:val="DateLocation"/>
+        </w:rPr>
+        <w:tab/>
+        <w:t xml:space="preserve"> Present</w:t>
+      </w:r>
+    </w:p>
+    <w:p>
+      <w:pPr>
+        <w:tabs>
+          <w:tab w:val="right" w:pos="10800"/>
+        </w:tabs>
         <w:spacing w:before="60" w:line="300" w:lineRule="exact"/>
         <w:ind w:right="-14"/>
         <w:rPr>
           <w:rStyle w:val="Section-header2"/>
         </w:rPr>
       </w:pPr>
-      <w:bookmarkStart w:id="0" w:name="_Hlk116390146"/>
       <w:r>
         <w:rPr>
           <w:rFonts w:ascii="Candara" w:hAnsi="Candara"/>
@@ -910,24 +984,6 @@
           <w:caps/>
         </w:rPr>
         <w:t>Year Up United</w:t>
-      </w:r>
-      <w:r>
-        <w:rPr>
-          <w:rFonts w:ascii="Candara" w:hAnsi="Candara"/>
-          <w:b/>
-          <w:bCs/>
-          <w:caps/>
-        </w:rPr>
-        <w:t xml:space="preserve"> | </w:t>
-      </w:r>
-      <w:r>
-        <w:rPr>
-          <w:rFonts w:ascii="Candara" w:hAnsi="Candara"/>
-          <w:b/>
-          <w:bCs/>
-          <w:caps/>
-        </w:rPr>
-        <w:t>PLURALSIGHT</w:t>
       </w:r>
       <w:r>
         <w:rPr>
@@ -965,17 +1021,25 @@
       </w:r>
       <w:r>
         <w:rPr>
-          <w:rFonts w:ascii="Candara" w:hAnsi="Candara"/>
+          <w:rStyle w:val="Section-header2"/>
         </w:rPr>
         <w:tab/>
       </w:r>
+      <w:bookmarkStart w:id="1" w:name="_Hlk212038065"/>
       <w:r>
         <w:rPr>
           <w:rStyle w:val="DateLocation"/>
         </w:rPr>
-        <w:t>Feb. 2025 - Present</w:t>
-      </w:r>
-    </w:p>
+        <w:t xml:space="preserve">Feb. 2025 </w:t>
+      </w:r>
+      <w:r>
+        <w:rPr>
+          <w:rStyle w:val="DateLocation"/>
+        </w:rPr>
+        <w:t>– Present</w:t>
+      </w:r>
+    </w:p>
+    <w:bookmarkEnd w:id="1"/>
     <w:p>
       <w:pPr>
         <w:pStyle w:val="ListParagraph"/>
@@ -1050,6 +1114,31 @@
         </w:rPr>
         <w:t>Software development training covers database management, IDE proficiency, software testing, programming, and code execution.</w:t>
       </w:r>
+      <w:r>
+        <w:rPr>
+          <w:rFonts w:ascii="Candara" w:hAnsi="Candara"/>
+          <w:b/>
+          <w:bCs/>
+          <w:sz w:val="28"/>
+          <w:szCs w:val="28"/>
+        </w:rPr>
+        <w:tab/>
+      </w:r>
+    </w:p>
+    <w:p>
+      <w:pPr>
+        <w:tabs>
+          <w:tab w:val="right" w:pos="10800"/>
+        </w:tabs>
+        <w:spacing w:before="80"/>
+        <w:ind w:right="-14"/>
+        <w:rPr>
+          <w:rFonts w:ascii="Candara" w:hAnsi="Candara"/>
+          <w:b/>
+          <w:bCs/>
+          <w:caps/>
+        </w:rPr>
+      </w:pPr>
     </w:p>
     <w:p>
       <w:pPr>
@@ -1071,7 +1160,8 @@
           <w:bCs/>
           <w:caps/>
         </w:rPr>
-        <w:t>Brooklyn College</w:t>
+        <w:lastRenderedPageBreak/>
+        <w:t>Borough of Manhattan Community College</w:t>
       </w:r>
       <w:r>
         <w:rPr>
@@ -1084,7 +1174,14 @@
           <w:rStyle w:val="DateLocation"/>
           <w:rFonts w:cstheme="majorHAnsi"/>
         </w:rPr>
-        <w:t>Brooklyn, NY</w:t>
+        <w:t>Manhattan,</w:t>
+      </w:r>
+      <w:r>
+        <w:rPr>
+          <w:rStyle w:val="DateLocation"/>
+          <w:rFonts w:cstheme="majorHAnsi"/>
+        </w:rPr>
+        <w:t xml:space="preserve"> NY</w:t>
       </w:r>
     </w:p>
     <w:p>
@@ -1108,69 +1205,41 @@
           <w:iCs/>
           <w:color w:val="000000" w:themeColor="text1"/>
         </w:rPr>
-        <w:t>Completed coursework in Java, HTML, CSS, JavaScript.</w:t>
-      </w:r>
-      <w:r>
-        <w:rPr>
-          <w:rFonts w:ascii="Candara" w:hAnsi="Candara"/>
-          <w:b/>
-          <w:bCs/>
-          <w:sz w:val="28"/>
-          <w:szCs w:val="28"/>
-        </w:rPr>
-        <w:tab/>
-      </w:r>
-    </w:p>
-    <w:p>
-      <w:pPr>
-        <w:tabs>
-          <w:tab w:val="right" w:pos="10800"/>
-        </w:tabs>
-        <w:spacing w:before="80"/>
-        <w:ind w:right="-14"/>
-        <w:rPr>
-          <w:rStyle w:val="Section-header2"/>
-          <w:sz w:val="20"/>
-          <w:szCs w:val="20"/>
-        </w:rPr>
-      </w:pPr>
-      <w:r>
-        <w:rPr>
-          <w:rFonts w:ascii="Candara" w:hAnsi="Candara"/>
-          <w:b/>
-          <w:bCs/>
-          <w:caps/>
-        </w:rPr>
-        <w:t>Borough of Manhattan Community College</w:t>
-      </w:r>
-      <w:r>
-        <w:rPr>
-          <w:rStyle w:val="Section-header2"/>
-        </w:rPr>
-        <w:tab/>
-      </w:r>
-      <w:proofErr w:type="gramStart"/>
-      <w:r>
-        <w:rPr>
-          <w:rStyle w:val="DateLocation"/>
-          <w:rFonts w:cstheme="majorHAnsi"/>
-        </w:rPr>
-        <w:t>Manhattan ,</w:t>
-      </w:r>
-      <w:proofErr w:type="gramEnd"/>
-      <w:r>
-        <w:rPr>
-          <w:rStyle w:val="DateLocation"/>
-          <w:rFonts w:cstheme="majorHAnsi"/>
-        </w:rPr>
-        <w:t xml:space="preserve"> NY</w:t>
-      </w:r>
-    </w:p>
-    <w:p>
-      <w:pPr>
-        <w:tabs>
-          <w:tab w:val="right" w:pos="10800"/>
-        </w:tabs>
+        <w:t>Associate’s degree</w:t>
+      </w:r>
+      <w:r>
+        <w:rPr>
+          <w:rFonts w:ascii="Candara" w:hAnsi="Candara"/>
+          <w:i/>
+          <w:color w:val="000000" w:themeColor="text1"/>
+        </w:rPr>
+        <w:t xml:space="preserve"> </w:t>
+      </w:r>
+      <w:r>
+        <w:rPr>
+          <w:rFonts w:ascii="Candara" w:hAnsi="Candara"/>
+          <w:iCs/>
+          <w:color w:val="000000" w:themeColor="text1"/>
+        </w:rPr>
+        <w:t>-</w:t>
+      </w:r>
+      <w:r>
+        <w:rPr>
+          <w:rFonts w:ascii="Candara" w:hAnsi="Candara"/>
+          <w:iCs/>
+          <w:color w:val="000000" w:themeColor="text1"/>
+        </w:rPr>
+        <w:t xml:space="preserve"> </w:t>
+      </w:r>
+      <w:r>
+        <w:rPr>
+          <w:rFonts w:ascii="Candara" w:hAnsi="Candara"/>
+          <w:iCs/>
+          <w:color w:val="000000" w:themeColor="text1"/>
+        </w:rPr>
+        <w:t>Multimedia Programming and Design</w:t>
+      </w:r>
+      <w:r>
         <w:rPr>
           <w:rFonts w:ascii="Candara" w:hAnsi="Candara"/>
           <w:i/>
@@ -1178,34 +1247,25 @@
           <w:sz w:val="20"/>
           <w:szCs w:val="20"/>
         </w:rPr>
-      </w:pPr>
-      <w:r>
-        <w:rPr>
-          <w:rFonts w:ascii="Candara" w:hAnsi="Candara"/>
-          <w:b/>
-          <w:bCs/>
-          <w:iCs/>
+        <w:tab/>
+      </w:r>
+      <w:r>
+        <w:rPr>
+          <w:rFonts w:ascii="Candara" w:hAnsi="Candara"/>
+          <w:i/>
           <w:color w:val="000000" w:themeColor="text1"/>
-        </w:rPr>
-        <w:t>Associate’s degree</w:t>
-      </w:r>
-      <w:r>
-        <w:rPr>
-          <w:rFonts w:ascii="Candara" w:hAnsi="Candara"/>
-          <w:iCs/>
-          <w:color w:val="000000" w:themeColor="text1"/>
-        </w:rPr>
-        <w:t xml:space="preserve"> - </w:t>
-      </w:r>
-      <w:r>
-        <w:rPr>
-          <w:rFonts w:ascii="Candara" w:hAnsi="Candara"/>
-          <w:iCs/>
-          <w:color w:val="000000" w:themeColor="text1"/>
-        </w:rPr>
-        <w:t>Multimedia Programming and Design</w:t>
-      </w:r>
-      <w:r>
+          <w:sz w:val="21"/>
+          <w:szCs w:val="21"/>
+        </w:rPr>
+        <w:t>May 2019</w:t>
+      </w:r>
+      <w:bookmarkEnd w:id="0"/>
+    </w:p>
+    <w:p>
+      <w:pPr>
+        <w:tabs>
+          <w:tab w:val="right" w:pos="10800"/>
+        </w:tabs>
         <w:rPr>
           <w:rFonts w:ascii="Candara" w:hAnsi="Candara"/>
           <w:i/>
@@ -1213,25 +1273,8 @@
           <w:sz w:val="20"/>
           <w:szCs w:val="20"/>
         </w:rPr>
-        <w:tab/>
-      </w:r>
-      <w:r>
-        <w:rPr>
-          <w:rFonts w:ascii="Candara" w:hAnsi="Candara"/>
-          <w:i/>
-          <w:color w:val="000000" w:themeColor="text1"/>
-          <w:sz w:val="21"/>
-          <w:szCs w:val="21"/>
-        </w:rPr>
-        <w:t>May 2019</w:t>
-      </w:r>
-      <w:bookmarkEnd w:id="0"/>
-    </w:p>
-    <w:p>
-      <w:pPr>
-        <w:tabs>
-          <w:tab w:val="right" w:pos="10800"/>
-        </w:tabs>
+      </w:pPr>
+      <w:r>
         <w:rPr>
           <w:rFonts w:ascii="Candara" w:hAnsi="Candara"/>
           <w:i/>
@@ -1239,36 +1282,7 @@
           <w:sz w:val="20"/>
           <w:szCs w:val="20"/>
         </w:rPr>
-      </w:pPr>
-      <w:r>
-        <w:rPr>
-          <w:rFonts w:ascii="Candara" w:hAnsi="Candara"/>
-          <w:i/>
-          <w:color w:val="000000" w:themeColor="text1"/>
-          <w:sz w:val="20"/>
-          <w:szCs w:val="20"/>
-        </w:rPr>
-        <w:t xml:space="preserve">Completed </w:t>
-      </w:r>
-      <w:r>
-        <w:rPr>
-          <w:rFonts w:ascii="Candara" w:hAnsi="Candara"/>
-          <w:i/>
-          <w:color w:val="000000" w:themeColor="text1"/>
-          <w:sz w:val="20"/>
-          <w:szCs w:val="20"/>
-        </w:rPr>
-        <w:t>HTML, CSS, Bootstrap, Java, JavaScript, Web Design, UX/UI coursework</w:t>
-      </w:r>
-      <w:r>
-        <w:rPr>
-          <w:rFonts w:ascii="Candara" w:hAnsi="Candara"/>
-          <w:i/>
-          <w:color w:val="000000" w:themeColor="text1"/>
-          <w:sz w:val="20"/>
-          <w:szCs w:val="20"/>
-        </w:rPr>
-        <w:t>.</w:t>
+        <w:t>Completed coursework in HTML, CSS, Bootstrap, Java, JavaScript, Web Design, UX/UI.</w:t>
       </w:r>
     </w:p>
     <w:p>
@@ -1293,7 +1307,6 @@
           <w:sz w:val="28"/>
           <w:szCs w:val="28"/>
         </w:rPr>
-        <w:lastRenderedPageBreak/>
         <w:t>TECHNICAL SKILLS</w:t>
       </w:r>
     </w:p>
@@ -1303,49 +1316,56 @@
           <w:tab w:val="right" w:pos="10780"/>
         </w:tabs>
         <w:ind w:right="-14"/>
-        <w:rPr>
-          <w:rStyle w:val="Section-header1"/>
-        </w:rPr>
-      </w:pPr>
-      <w:r>
-        <w:rPr>
-          <w:rStyle w:val="Sectiontextitalic"/>
-        </w:rPr>
-        <w:t xml:space="preserve">Proficient in </w:t>
-      </w:r>
-      <w:r>
-        <w:rPr>
-          <w:rStyle w:val="Sectiontextitalic"/>
-        </w:rPr>
-        <w:t>Adobe Creative Suite, Microsoft Office 365, Google Workspace, Zoom, HTML, CSS, JavaScript, Visual Studio Code, Dropbox</w:t>
-      </w:r>
-      <w:r>
-        <w:rPr>
-          <w:rStyle w:val="Sectiontextitalic"/>
-        </w:rPr>
-        <w:t>,</w:t>
-      </w:r>
-      <w:r>
-        <w:rPr>
-          <w:rStyle w:val="Sectiontextitalic"/>
-        </w:rPr>
-        <w:t xml:space="preserve"> and GitHub.</w:t>
-      </w:r>
-    </w:p>
-    <w:p>
-      <w:pPr>
-        <w:ind w:left="-720" w:right="-14"/>
-        <w:rPr>
-          <w:rFonts w:ascii="Candara" w:hAnsi="Candara"/>
-        </w:rPr>
         <w:sectPr>
           <w:type w:val="continuous"/>
           <w:pgSz w:w="12240" w:h="15840"/>
           <w:pgMar w:top="720" w:right="720" w:bottom="720" w:left="720" w:header="0" w:footer="0" w:gutter="0"/>
-          <w:cols w:space="1080"/>
+          <w:cols w:space="894"/>
           <w:docGrid w:linePitch="360"/>
         </w:sectPr>
       </w:pPr>
+      <w:r>
+        <w:rPr>
+          <w:rStyle w:val="Sectiontextitalic"/>
+        </w:rPr>
+        <w:t xml:space="preserve">Proficient in </w:t>
+      </w:r>
+      <w:r>
+        <w:rPr>
+          <w:rStyle w:val="Sectiontextitalic"/>
+        </w:rPr>
+        <w:t>HTML, CSS, JavaScript,</w:t>
+      </w:r>
+      <w:r>
+        <w:rPr>
+          <w:rStyle w:val="Sectiontextitalic"/>
+        </w:rPr>
+        <w:t xml:space="preserve"> Java, </w:t>
+      </w:r>
+      <w:r>
+        <w:rPr>
+          <w:rStyle w:val="Sectiontextitalic"/>
+        </w:rPr>
+        <w:t xml:space="preserve">Python, </w:t>
+      </w:r>
+      <w:r>
+        <w:rPr>
+          <w:rStyle w:val="Sectiontextitalic"/>
+        </w:rPr>
+        <w:t xml:space="preserve">Visual Studio Code, GitHub, </w:t>
+      </w:r>
+      <w:r>
+        <w:rPr>
+          <w:rStyle w:val="Sectiontextitalic"/>
+        </w:rPr>
+        <w:t>DB Artisan</w:t>
+      </w:r>
+      <w:r>
+        <w:rPr>
+          <w:rStyle w:val="Sectiontextitalic"/>
+        </w:rPr>
+        <w:t>, Talend, Adobe Creative Suite, Microsoft Office 365, Google Workspace, Zoom, Dropbox.</w:t>
+      </w:r>
     </w:p>
     <w:p>
       <w:pPr>
@@ -1355,9 +1375,6 @@
         </w:tabs>
         <w:spacing w:after="80" w:line="240" w:lineRule="exact"/>
         <w:ind w:right="-14"/>
-        <w:rPr>
-          <w:rFonts w:ascii="Candara" w:hAnsi="Candara"/>
-        </w:rPr>
       </w:pPr>
     </w:p>
     <w:sectPr>
@@ -1559,347 +1576,6 @@
     </w:lvl>
   </w:abstractNum>
   <w:abstractNum w:abstractNumId="10" w15:restartNumberingAfterBreak="0">
-    <w:nsid w:val="1C44019E"/>
-    <w:multiLevelType w:val="hybridMultilevel"/>
-    <w:tmpl w:val="BF48CC4A"/>
-    <w:lvl w:ilvl="0" w:tplc="04090001">
-      <w:start w:val="1"/>
-      <w:numFmt w:val="bullet"/>
-      <w:lvlText w:val=""/>
-      <w:lvlJc w:val="left"/>
-      <w:pPr>
-        <w:ind w:left="720" w:hanging="360"/>
-      </w:pPr>
-      <w:rPr>
-        <w:rFonts w:ascii="Symbol" w:hAnsi="Symbol" w:hint="default"/>
-      </w:rPr>
-    </w:lvl>
-    <w:lvl w:ilvl="1" w:tplc="04090003" w:tentative="1">
-      <w:start w:val="1"/>
-      <w:numFmt w:val="bullet"/>
-      <w:lvlText w:val="o"/>
-      <w:lvlJc w:val="left"/>
-      <w:pPr>
-        <w:ind w:left="1440" w:hanging="360"/>
-      </w:pPr>
-      <w:rPr>
-        <w:rFonts w:ascii="Courier New" w:hAnsi="Courier New" w:cs="Courier New" w:hint="default"/>
-      </w:rPr>
-    </w:lvl>
-    <w:lvl w:ilvl="2" w:tplc="04090005" w:tentative="1">
-      <w:start w:val="1"/>
-      <w:numFmt w:val="bullet"/>
-      <w:lvlText w:val=""/>
-      <w:lvlJc w:val="left"/>
-      <w:pPr>
-        <w:ind w:left="2160" w:hanging="360"/>
-      </w:pPr>
-      <w:rPr>
-        <w:rFonts w:ascii="Wingdings" w:hAnsi="Wingdings" w:hint="default"/>
-      </w:rPr>
-    </w:lvl>
-    <w:lvl w:ilvl="3" w:tplc="04090001" w:tentative="1">
-      <w:start w:val="1"/>
-      <w:numFmt w:val="bullet"/>
-      <w:lvlText w:val=""/>
-      <w:lvlJc w:val="left"/>
-      <w:pPr>
-        <w:ind w:left="2880" w:hanging="360"/>
-      </w:pPr>
-      <w:rPr>
-        <w:rFonts w:ascii="Symbol" w:hAnsi="Symbol" w:hint="default"/>
-      </w:rPr>
-    </w:lvl>
-    <w:lvl w:ilvl="4" w:tplc="04090003" w:tentative="1">
-      <w:start w:val="1"/>
-      <w:numFmt w:val="bullet"/>
-      <w:lvlText w:val="o"/>
-      <w:lvlJc w:val="left"/>
-      <w:pPr>
-        <w:ind w:left="3600" w:hanging="360"/>
-      </w:pPr>
-      <w:rPr>
-        <w:rFonts w:ascii="Courier New" w:hAnsi="Courier New" w:cs="Courier New" w:hint="default"/>
-      </w:rPr>
-    </w:lvl>
-    <w:lvl w:ilvl="5" w:tplc="04090005" w:tentative="1">
-      <w:start w:val="1"/>
-      <w:numFmt w:val="bullet"/>
-      <w:lvlText w:val=""/>
-      <w:lvlJc w:val="left"/>
-      <w:pPr>
-        <w:ind w:left="4320" w:hanging="360"/>
-      </w:pPr>
-      <w:rPr>
-        <w:rFonts w:ascii="Wingdings" w:hAnsi="Wingdings" w:hint="default"/>
-      </w:rPr>
-    </w:lvl>
-    <w:lvl w:ilvl="6" w:tplc="04090001" w:tentative="1">
-      <w:start w:val="1"/>
-      <w:numFmt w:val="bullet"/>
-      <w:lvlText w:val=""/>
-      <w:lvlJc w:val="left"/>
-      <w:pPr>
-        <w:ind w:left="5040" w:hanging="360"/>
-      </w:pPr>
-      <w:rPr>
-        <w:rFonts w:ascii="Symbol" w:hAnsi="Symbol" w:hint="default"/>
-      </w:rPr>
-    </w:lvl>
-    <w:lvl w:ilvl="7" w:tplc="04090003" w:tentative="1">
-      <w:start w:val="1"/>
-      <w:numFmt w:val="bullet"/>
-      <w:lvlText w:val="o"/>
-      <w:lvlJc w:val="left"/>
-      <w:pPr>
-        <w:ind w:left="5760" w:hanging="360"/>
-      </w:pPr>
-      <w:rPr>
-        <w:rFonts w:ascii="Courier New" w:hAnsi="Courier New" w:cs="Courier New" w:hint="default"/>
-      </w:rPr>
-    </w:lvl>
-    <w:lvl w:ilvl="8" w:tplc="04090005" w:tentative="1">
-      <w:start w:val="1"/>
-      <w:numFmt w:val="bullet"/>
-      <w:lvlText w:val=""/>
-      <w:lvlJc w:val="left"/>
-      <w:pPr>
-        <w:ind w:left="6480" w:hanging="360"/>
-      </w:pPr>
-      <w:rPr>
-        <w:rFonts w:ascii="Wingdings" w:hAnsi="Wingdings" w:hint="default"/>
-      </w:rPr>
-    </w:lvl>
-  </w:abstractNum>
-  <w:abstractNum w:abstractNumId="11" w15:restartNumberingAfterBreak="0">
-    <w:nsid w:val="1E1A10F9"/>
-    <w:multiLevelType w:val="hybridMultilevel"/>
-    <w:tmpl w:val="774E5F78"/>
-    <w:lvl w:ilvl="0" w:tplc="1E96D8D8">
-      <w:start w:val="1"/>
-      <w:numFmt w:val="bullet"/>
-      <w:lvlText w:val=""/>
-      <w:lvlJc w:val="left"/>
-      <w:pPr>
-        <w:ind w:left="720" w:hanging="360"/>
-      </w:pPr>
-      <w:rPr>
-        <w:rFonts w:ascii="Symbol" w:hAnsi="Symbol" w:hint="default"/>
-        <w:sz w:val="12"/>
-        <w:szCs w:val="12"/>
-      </w:rPr>
-    </w:lvl>
-    <w:lvl w:ilvl="1" w:tplc="FFFFFFFF" w:tentative="1">
-      <w:start w:val="1"/>
-      <w:numFmt w:val="bullet"/>
-      <w:lvlText w:val="o"/>
-      <w:lvlJc w:val="left"/>
-      <w:pPr>
-        <w:ind w:left="1440" w:hanging="360"/>
-      </w:pPr>
-      <w:rPr>
-        <w:rFonts w:ascii="Courier New" w:hAnsi="Courier New" w:cs="Courier New" w:hint="default"/>
-      </w:rPr>
-    </w:lvl>
-    <w:lvl w:ilvl="2" w:tplc="FFFFFFFF">
-      <w:start w:val="1"/>
-      <w:numFmt w:val="bullet"/>
-      <w:lvlText w:val=""/>
-      <w:lvlJc w:val="left"/>
-      <w:pPr>
-        <w:ind w:left="2160" w:hanging="360"/>
-      </w:pPr>
-      <w:rPr>
-        <w:rFonts w:ascii="Wingdings" w:hAnsi="Wingdings" w:hint="default"/>
-      </w:rPr>
-    </w:lvl>
-    <w:lvl w:ilvl="3" w:tplc="FFFFFFFF" w:tentative="1">
-      <w:start w:val="1"/>
-      <w:numFmt w:val="bullet"/>
-      <w:lvlText w:val=""/>
-      <w:lvlJc w:val="left"/>
-      <w:pPr>
-        <w:ind w:left="2880" w:hanging="360"/>
-      </w:pPr>
-      <w:rPr>
-        <w:rFonts w:ascii="Symbol" w:hAnsi="Symbol" w:hint="default"/>
-      </w:rPr>
-    </w:lvl>
-    <w:lvl w:ilvl="4" w:tplc="FFFFFFFF" w:tentative="1">
-      <w:start w:val="1"/>
-      <w:numFmt w:val="bullet"/>
-      <w:lvlText w:val="o"/>
-      <w:lvlJc w:val="left"/>
-      <w:pPr>
-        <w:ind w:left="3600" w:hanging="360"/>
-      </w:pPr>
-      <w:rPr>
-        <w:rFonts w:ascii="Courier New" w:hAnsi="Courier New" w:cs="Courier New" w:hint="default"/>
-      </w:rPr>
-    </w:lvl>
-    <w:lvl w:ilvl="5" w:tplc="FFFFFFFF" w:tentative="1">
-      <w:start w:val="1"/>
-      <w:numFmt w:val="bullet"/>
-      <w:lvlText w:val=""/>
-      <w:lvlJc w:val="left"/>
-      <w:pPr>
-        <w:ind w:left="4320" w:hanging="360"/>
-      </w:pPr>
-      <w:rPr>
-        <w:rFonts w:ascii="Wingdings" w:hAnsi="Wingdings" w:hint="default"/>
-      </w:rPr>
-    </w:lvl>
-    <w:lvl w:ilvl="6" w:tplc="FFFFFFFF">
-      <w:start w:val="1"/>
-      <w:numFmt w:val="bullet"/>
-      <w:lvlText w:val=""/>
-      <w:lvlJc w:val="left"/>
-      <w:pPr>
-        <w:ind w:left="5040" w:hanging="360"/>
-      </w:pPr>
-      <w:rPr>
-        <w:rFonts w:ascii="Symbol" w:hAnsi="Symbol" w:hint="default"/>
-      </w:rPr>
-    </w:lvl>
-    <w:lvl w:ilvl="7" w:tplc="FFFFFFFF" w:tentative="1">
-      <w:start w:val="1"/>
-      <w:numFmt w:val="bullet"/>
-      <w:lvlText w:val="o"/>
-      <w:lvlJc w:val="left"/>
-      <w:pPr>
-        <w:ind w:left="5760" w:hanging="360"/>
-      </w:pPr>
-      <w:rPr>
-        <w:rFonts w:ascii="Courier New" w:hAnsi="Courier New" w:cs="Courier New" w:hint="default"/>
-      </w:rPr>
-    </w:lvl>
-    <w:lvl w:ilvl="8" w:tplc="FFFFFFFF" w:tentative="1">
-      <w:start w:val="1"/>
-      <w:numFmt w:val="bullet"/>
-      <w:lvlText w:val=""/>
-      <w:lvlJc w:val="left"/>
-      <w:pPr>
-        <w:ind w:left="6480" w:hanging="360"/>
-      </w:pPr>
-      <w:rPr>
-        <w:rFonts w:ascii="Wingdings" w:hAnsi="Wingdings" w:hint="default"/>
-      </w:rPr>
-    </w:lvl>
-  </w:abstractNum>
-  <w:abstractNum w:abstractNumId="12" w15:restartNumberingAfterBreak="0">
-    <w:nsid w:val="21806218"/>
-    <w:multiLevelType w:val="hybridMultilevel"/>
-    <w:tmpl w:val="09F8D5F4"/>
-    <w:lvl w:ilvl="0" w:tplc="04090001">
-      <w:start w:val="1"/>
-      <w:numFmt w:val="bullet"/>
-      <w:lvlText w:val=""/>
-      <w:lvlJc w:val="left"/>
-      <w:pPr>
-        <w:ind w:left="1080" w:hanging="360"/>
-      </w:pPr>
-      <w:rPr>
-        <w:rFonts w:ascii="Symbol" w:hAnsi="Symbol" w:hint="default"/>
-      </w:rPr>
-    </w:lvl>
-    <w:lvl w:ilvl="1" w:tplc="04090003" w:tentative="1">
-      <w:start w:val="1"/>
-      <w:numFmt w:val="bullet"/>
-      <w:lvlText w:val="o"/>
-      <w:lvlJc w:val="left"/>
-      <w:pPr>
-        <w:ind w:left="1800" w:hanging="360"/>
-      </w:pPr>
-      <w:rPr>
-        <w:rFonts w:ascii="Courier New" w:hAnsi="Courier New" w:cs="Courier New" w:hint="default"/>
-      </w:rPr>
-    </w:lvl>
-    <w:lvl w:ilvl="2" w:tplc="04090005" w:tentative="1">
-      <w:start w:val="1"/>
-      <w:numFmt w:val="bullet"/>
-      <w:lvlText w:val=""/>
-      <w:lvlJc w:val="left"/>
-      <w:pPr>
-        <w:ind w:left="2520" w:hanging="360"/>
-      </w:pPr>
-      <w:rPr>
-        <w:rFonts w:ascii="Wingdings" w:hAnsi="Wingdings" w:hint="default"/>
-      </w:rPr>
-    </w:lvl>
-    <w:lvl w:ilvl="3" w:tplc="04090001" w:tentative="1">
-      <w:start w:val="1"/>
-      <w:numFmt w:val="bullet"/>
-      <w:lvlText w:val=""/>
-      <w:lvlJc w:val="left"/>
-      <w:pPr>
-        <w:ind w:left="3240" w:hanging="360"/>
-      </w:pPr>
-      <w:rPr>
-        <w:rFonts w:ascii="Symbol" w:hAnsi="Symbol" w:hint="default"/>
-      </w:rPr>
-    </w:lvl>
-    <w:lvl w:ilvl="4" w:tplc="04090003" w:tentative="1">
-      <w:start w:val="1"/>
-      <w:numFmt w:val="bullet"/>
-      <w:lvlText w:val="o"/>
-      <w:lvlJc w:val="left"/>
-      <w:pPr>
-        <w:ind w:left="3960" w:hanging="360"/>
-      </w:pPr>
-      <w:rPr>
-        <w:rFonts w:ascii="Courier New" w:hAnsi="Courier New" w:cs="Courier New" w:hint="default"/>
-      </w:rPr>
-    </w:lvl>
-    <w:lvl w:ilvl="5" w:tplc="04090005" w:tentative="1">
-      <w:start w:val="1"/>
-      <w:numFmt w:val="bullet"/>
-      <w:lvlText w:val=""/>
-      <w:lvlJc w:val="left"/>
-      <w:pPr>
-        <w:ind w:left="4680" w:hanging="360"/>
-      </w:pPr>
-      <w:rPr>
-        <w:rFonts w:ascii="Wingdings" w:hAnsi="Wingdings" w:hint="default"/>
-      </w:rPr>
-    </w:lvl>
-    <w:lvl w:ilvl="6" w:tplc="04090001" w:tentative="1">
-      <w:start w:val="1"/>
-      <w:numFmt w:val="bullet"/>
-      <w:lvlText w:val=""/>
-      <w:lvlJc w:val="left"/>
-      <w:pPr>
-        <w:ind w:left="5400" w:hanging="360"/>
-      </w:pPr>
-      <w:rPr>
-        <w:rFonts w:ascii="Symbol" w:hAnsi="Symbol" w:hint="default"/>
-      </w:rPr>
-    </w:lvl>
-    <w:lvl w:ilvl="7" w:tplc="04090003" w:tentative="1">
-      <w:start w:val="1"/>
-      <w:numFmt w:val="bullet"/>
-      <w:lvlText w:val="o"/>
-      <w:lvlJc w:val="left"/>
-      <w:pPr>
-        <w:ind w:left="6120" w:hanging="360"/>
-      </w:pPr>
-      <w:rPr>
-        <w:rFonts w:ascii="Courier New" w:hAnsi="Courier New" w:cs="Courier New" w:hint="default"/>
-      </w:rPr>
-    </w:lvl>
-    <w:lvl w:ilvl="8" w:tplc="04090005" w:tentative="1">
-      <w:start w:val="1"/>
-      <w:numFmt w:val="bullet"/>
-      <w:lvlText w:val=""/>
-      <w:lvlJc w:val="left"/>
-      <w:pPr>
-        <w:ind w:left="6840" w:hanging="360"/>
-      </w:pPr>
-      <w:rPr>
-        <w:rFonts w:ascii="Wingdings" w:hAnsi="Wingdings" w:hint="default"/>
-      </w:rPr>
-    </w:lvl>
-  </w:abstractNum>
-  <w:abstractNum w:abstractNumId="13" w15:restartNumberingAfterBreak="0">
     <w:nsid w:val="27871644"/>
     <w:multiLevelType w:val="multilevel"/>
     <w:tmpl w:val="386A943E"/>
@@ -2014,7 +1690,7 @@
       </w:rPr>
     </w:lvl>
   </w:abstractNum>
-  <w:abstractNum w:abstractNumId="14" w15:restartNumberingAfterBreak="0">
+  <w:abstractNum w:abstractNumId="11" w15:restartNumberingAfterBreak="0">
     <w:nsid w:val="27EA79B0"/>
     <w:multiLevelType w:val="hybridMultilevel"/>
     <w:tmpl w:val="1146EE34"/>
@@ -2129,7 +1805,7 @@
       </w:rPr>
     </w:lvl>
   </w:abstractNum>
-  <w:abstractNum w:abstractNumId="15" w15:restartNumberingAfterBreak="0">
+  <w:abstractNum w:abstractNumId="12" w15:restartNumberingAfterBreak="0">
     <w:nsid w:val="4EC92CE2"/>
     <w:multiLevelType w:val="multilevel"/>
     <w:tmpl w:val="31AE2B16"/>
@@ -2232,119 +1908,6 @@
       </w:rPr>
     </w:lvl>
     <w:lvl w:ilvl="8">
-      <w:start w:val="1"/>
-      <w:numFmt w:val="bullet"/>
-      <w:lvlText w:val=""/>
-      <w:lvlJc w:val="left"/>
-      <w:pPr>
-        <w:ind w:left="6480" w:hanging="360"/>
-      </w:pPr>
-      <w:rPr>
-        <w:rFonts w:ascii="Wingdings" w:hAnsi="Wingdings" w:hint="default"/>
-      </w:rPr>
-    </w:lvl>
-  </w:abstractNum>
-  <w:abstractNum w:abstractNumId="16" w15:restartNumberingAfterBreak="0">
-    <w:nsid w:val="73CB0091"/>
-    <w:multiLevelType w:val="hybridMultilevel"/>
-    <w:tmpl w:val="E78A1BFA"/>
-    <w:lvl w:ilvl="0" w:tplc="04090001">
-      <w:start w:val="1"/>
-      <w:numFmt w:val="bullet"/>
-      <w:lvlText w:val=""/>
-      <w:lvlJc w:val="left"/>
-      <w:pPr>
-        <w:ind w:left="720" w:hanging="360"/>
-      </w:pPr>
-      <w:rPr>
-        <w:rFonts w:ascii="Symbol" w:hAnsi="Symbol" w:hint="default"/>
-      </w:rPr>
-    </w:lvl>
-    <w:lvl w:ilvl="1" w:tplc="04090003" w:tentative="1">
-      <w:start w:val="1"/>
-      <w:numFmt w:val="bullet"/>
-      <w:lvlText w:val="o"/>
-      <w:lvlJc w:val="left"/>
-      <w:pPr>
-        <w:ind w:left="1440" w:hanging="360"/>
-      </w:pPr>
-      <w:rPr>
-        <w:rFonts w:ascii="Courier New" w:hAnsi="Courier New" w:cs="Courier New" w:hint="default"/>
-      </w:rPr>
-    </w:lvl>
-    <w:lvl w:ilvl="2" w:tplc="04090005">
-      <w:start w:val="1"/>
-      <w:numFmt w:val="bullet"/>
-      <w:lvlText w:val=""/>
-      <w:lvlJc w:val="left"/>
-      <w:pPr>
-        <w:ind w:left="2160" w:hanging="360"/>
-      </w:pPr>
-      <w:rPr>
-        <w:rFonts w:ascii="Wingdings" w:hAnsi="Wingdings" w:hint="default"/>
-      </w:rPr>
-    </w:lvl>
-    <w:lvl w:ilvl="3" w:tplc="04090001" w:tentative="1">
-      <w:start w:val="1"/>
-      <w:numFmt w:val="bullet"/>
-      <w:lvlText w:val=""/>
-      <w:lvlJc w:val="left"/>
-      <w:pPr>
-        <w:ind w:left="2880" w:hanging="360"/>
-      </w:pPr>
-      <w:rPr>
-        <w:rFonts w:ascii="Symbol" w:hAnsi="Symbol" w:hint="default"/>
-      </w:rPr>
-    </w:lvl>
-    <w:lvl w:ilvl="4" w:tplc="04090003" w:tentative="1">
-      <w:start w:val="1"/>
-      <w:numFmt w:val="bullet"/>
-      <w:lvlText w:val="o"/>
-      <w:lvlJc w:val="left"/>
-      <w:pPr>
-        <w:ind w:left="3600" w:hanging="360"/>
-      </w:pPr>
-      <w:rPr>
-        <w:rFonts w:ascii="Courier New" w:hAnsi="Courier New" w:cs="Courier New" w:hint="default"/>
-      </w:rPr>
-    </w:lvl>
-    <w:lvl w:ilvl="5" w:tplc="04090005" w:tentative="1">
-      <w:start w:val="1"/>
-      <w:numFmt w:val="bullet"/>
-      <w:lvlText w:val=""/>
-      <w:lvlJc w:val="left"/>
-      <w:pPr>
-        <w:ind w:left="4320" w:hanging="360"/>
-      </w:pPr>
-      <w:rPr>
-        <w:rFonts w:ascii="Wingdings" w:hAnsi="Wingdings" w:hint="default"/>
-      </w:rPr>
-    </w:lvl>
-    <w:lvl w:ilvl="6" w:tplc="04090001">
-      <w:start w:val="1"/>
-      <w:numFmt w:val="bullet"/>
-      <w:lvlText w:val=""/>
-      <w:lvlJc w:val="left"/>
-      <w:pPr>
-        <w:ind w:left="5040" w:hanging="360"/>
-      </w:pPr>
-      <w:rPr>
-        <w:rFonts w:ascii="Symbol" w:hAnsi="Symbol" w:hint="default"/>
-      </w:rPr>
-    </w:lvl>
-    <w:lvl w:ilvl="7" w:tplc="04090003" w:tentative="1">
-      <w:start w:val="1"/>
-      <w:numFmt w:val="bullet"/>
-      <w:lvlText w:val="o"/>
-      <w:lvlJc w:val="left"/>
-      <w:pPr>
-        <w:ind w:left="5760" w:hanging="360"/>
-      </w:pPr>
-      <w:rPr>
-        <w:rFonts w:ascii="Courier New" w:hAnsi="Courier New" w:cs="Courier New" w:hint="default"/>
-      </w:rPr>
-    </w:lvl>
-    <w:lvl w:ilvl="8" w:tplc="04090005" w:tentative="1">
       <w:start w:val="1"/>
       <w:numFmt w:val="bullet"/>
       <w:lvlText w:val=""/>
@@ -2388,25 +1951,13 @@
     <w:abstractNumId w:val="9"/>
   </w:num>
   <w:num w:numId="11" w16cid:durableId="759720744">
-    <w:abstractNumId w:val="14"/>
+    <w:abstractNumId w:val="11"/>
   </w:num>
   <w:num w:numId="12" w16cid:durableId="853571388">
-    <w:abstractNumId w:val="13"/>
+    <w:abstractNumId w:val="10"/>
   </w:num>
   <w:num w:numId="13" w16cid:durableId="1315378896">
-    <w:abstractNumId w:val="15"/>
-  </w:num>
-  <w:num w:numId="14" w16cid:durableId="1378776312">
     <w:abstractNumId w:val="12"/>
-  </w:num>
-  <w:num w:numId="15" w16cid:durableId="1133402595">
-    <w:abstractNumId w:val="10"/>
-  </w:num>
-  <w:num w:numId="16" w16cid:durableId="655457060">
-    <w:abstractNumId w:val="16"/>
-  </w:num>
-  <w:num w:numId="17" w16cid:durableId="1386837438">
-    <w:abstractNumId w:val="11"/>
   </w:num>
 </w:numbering>
 </file>
@@ -2805,7 +2356,7 @@
   <w:style w:type="paragraph" w:default="1" w:styleId="Normal">
     <w:name w:val="Normal"/>
     <w:qFormat/>
-    <w:rsid w:val="00D11A55"/>
+    <w:rsid w:val="00FE4125"/>
     <w:rPr>
       <w:rFonts w:ascii="Times New Roman" w:eastAsia="Times New Roman" w:hAnsi="Times New Roman" w:cs="Times New Roman"/>
       <w:lang w:eastAsia="en-US"/>
@@ -3065,15 +2616,15 @@
     <w:basedOn w:val="Normal"/>
     <w:autoRedefine/>
     <w:qFormat/>
-    <w:rsid w:val="00B51730"/>
+    <w:rsid w:val="00C748E4"/>
     <w:pPr>
       <w:spacing w:line="240" w:lineRule="exact"/>
       <w:ind w:left="-1080"/>
       <w:jc w:val="right"/>
     </w:pPr>
     <w:rPr>
-      <w:rFonts w:ascii="Candara" w:hAnsi="Candara"/>
-      <w:iCs/>
+      <w:rFonts w:ascii="Lato" w:hAnsi="Lato"/>
+      <w:i/>
       <w:sz w:val="18"/>
       <w:szCs w:val="18"/>
     </w:rPr>
@@ -3119,7 +2670,7 @@
     <w:basedOn w:val="DefaultParagraphFont"/>
     <w:uiPriority w:val="99"/>
     <w:unhideWhenUsed/>
-    <w:rsid w:val="000A05C2"/>
+    <w:rsid w:val="00643BB7"/>
     <w:rPr>
       <w:color w:val="0563C1" w:themeColor="hyperlink"/>
       <w:u w:val="single"/>
@@ -3131,10 +2682,22 @@
     <w:uiPriority w:val="99"/>
     <w:semiHidden/>
     <w:unhideWhenUsed/>
-    <w:rsid w:val="000A05C2"/>
+    <w:rsid w:val="00643BB7"/>
     <w:rPr>
       <w:color w:val="605E5C"/>
       <w:shd w:val="clear" w:color="auto" w:fill="E1DFDD"/>
+    </w:rPr>
+  </w:style>
+  <w:style w:type="character" w:styleId="FollowedHyperlink">
+    <w:name w:val="FollowedHyperlink"/>
+    <w:basedOn w:val="DefaultParagraphFont"/>
+    <w:uiPriority w:val="99"/>
+    <w:semiHidden/>
+    <w:unhideWhenUsed/>
+    <w:rsid w:val="00AE7795"/>
+    <w:rPr>
+      <w:color w:val="954F72" w:themeColor="followedHyperlink"/>
+      <w:u w:val="single"/>
     </w:rPr>
   </w:style>
 </w:styles>

</xml_diff>

<commit_message>
Updated About Me, Morgan Stanley Status, and Resume
</commit_message>
<xml_diff>
--- a/Jordan Alexis Resume.docx
+++ b/Jordan Alexis Resume.docx
@@ -133,55 +133,46 @@
         <w:rPr>
           <w:rStyle w:val="Section-text"/>
         </w:rPr>
-        <w:t xml:space="preserve">Computer Programmer with over five years of experience transforming complex data into actionable insights through Power BI visualizations. </w:t>
+        <w:t>Technical professional with 5+ years of experience in software development and data analytics, specializing in transforming complex datasets into actionable insights. Skilled in Python, SQL, Java, Talend, and Power BI, with hands</w:t>
       </w:r>
       <w:r>
         <w:rPr>
           <w:rStyle w:val="Section-text"/>
-        </w:rPr>
-        <w:t>S</w:t>
+          <w:rFonts w:ascii="Cambria Math" w:hAnsi="Cambria Math" w:cs="Cambria Math"/>
+        </w:rPr>
+        <w:t>‑</w:t>
       </w:r>
       <w:r>
         <w:rPr>
           <w:rStyle w:val="Section-text"/>
         </w:rPr>
-        <w:t>killed at writing efficient code for processing complex information sets using Java, Python</w:t>
+        <w:t>on experience processing 10,000+ row datasets, building automation workflows, and managing enterprise</w:t>
       </w:r>
       <w:r>
         <w:rPr>
           <w:rStyle w:val="Section-text"/>
-        </w:rPr>
-        <w:t>,</w:t>
+          <w:rFonts w:ascii="Cambria Math" w:hAnsi="Cambria Math" w:cs="Cambria Math"/>
+        </w:rPr>
+        <w:t>‑</w:t>
       </w:r>
       <w:r>
         <w:rPr>
           <w:rStyle w:val="Section-text"/>
         </w:rPr>
-        <w:t xml:space="preserve"> and SQL. Track record of managing </w:t>
+        <w:t>level databases. Proficient across the full technology stack and multimedia tools, delivering scalable, user</w:t>
       </w:r>
       <w:r>
         <w:rPr>
           <w:rStyle w:val="Section-text"/>
-        </w:rPr>
-        <w:t xml:space="preserve">multiple </w:t>
+          <w:rFonts w:ascii="Cambria Math" w:hAnsi="Cambria Math" w:cs="Cambria Math"/>
+        </w:rPr>
+        <w:t>‑</w:t>
       </w:r>
       <w:r>
         <w:rPr>
           <w:rStyle w:val="Section-text"/>
         </w:rPr>
-        <w:t xml:space="preserve">databases to support programming needs across </w:t>
-      </w:r>
-      <w:r>
-        <w:rPr>
-          <w:rStyle w:val="Section-text"/>
-        </w:rPr>
-        <w:t>various</w:t>
-      </w:r>
-      <w:r>
-        <w:rPr>
-          <w:rStyle w:val="Section-text"/>
-        </w:rPr>
-        <w:t xml:space="preserve"> projects. Adept at collaborating with teams to deliver custom programming solutions that meet specific requirements.</w:t>
+        <w:t>centric digital solutions that support diverse business needs.</w:t>
       </w:r>
     </w:p>
     <w:p>
@@ -472,89 +463,17 @@
         <w:spacing w:after="80" w:line="240" w:lineRule="exact"/>
         <w:ind w:left="360"/>
         <w:rPr>
-          <w:rFonts w:ascii="Candara" w:hAnsi="Candara"/>
-          <w:b/>
-          <w:bCs/>
-        </w:rPr>
-      </w:pPr>
-      <w:r>
-        <w:rPr>
           <w:rStyle w:val="Section-bullets"/>
+          <w:b/>
+          <w:bCs/>
+          <w:sz w:val="24"/>
+        </w:rPr>
+      </w:pPr>
+      <w:r>
+        <w:rPr>
+          <w:rStyle w:val="Section-bullets"/>
         </w:rPr>
         <w:t>Implemented Copilot integration solutions, streamlining development workflows and reducing time spent on repetitive coding tasks.</w:t>
-      </w:r>
-    </w:p>
-    <w:p>
-      <w:pPr>
-        <w:tabs>
-          <w:tab w:val="right" w:pos="10800"/>
-        </w:tabs>
-        <w:spacing w:before="120" w:line="300" w:lineRule="exact"/>
-        <w:ind w:right="-14"/>
-        <w:rPr>
-          <w:rStyle w:val="Section-header2"/>
-        </w:rPr>
-      </w:pPr>
-      <w:r>
-        <w:rPr>
-          <w:rFonts w:ascii="Candara" w:hAnsi="Candara"/>
-          <w:b/>
-          <w:bCs/>
-          <w:caps/>
-        </w:rPr>
-        <w:t>Tip Top Shoes</w:t>
-      </w:r>
-      <w:r>
-        <w:rPr>
-          <w:rStyle w:val="Section-header2"/>
-        </w:rPr>
-        <w:tab/>
-      </w:r>
-      <w:r>
-        <w:rPr>
-          <w:rStyle w:val="DateLocation"/>
-          <w:rFonts w:cstheme="majorHAnsi"/>
-        </w:rPr>
-        <w:t>Manhattan</w:t>
-      </w:r>
-      <w:r>
-        <w:rPr>
-          <w:rStyle w:val="DateLocation"/>
-          <w:rFonts w:cstheme="majorHAnsi"/>
-          <w:i w:val="0"/>
-          <w:iCs/>
-        </w:rPr>
-        <w:t>, NY</w:t>
-      </w:r>
-    </w:p>
-    <w:p>
-      <w:pPr>
-        <w:tabs>
-          <w:tab w:val="right" w:pos="10800"/>
-        </w:tabs>
-        <w:spacing w:line="280" w:lineRule="exact"/>
-        <w:ind w:right="-14"/>
-      </w:pPr>
-      <w:r>
-        <w:rPr>
-          <w:rStyle w:val="Section-header2"/>
-        </w:rPr>
-        <w:t>Product Lister &amp; Data Entry</w:t>
-      </w:r>
-      <w:r>
-        <w:tab/>
-      </w:r>
-      <w:r>
-        <w:rPr>
-          <w:rStyle w:val="DateLocation"/>
-        </w:rPr>
-        <w:t>Dec. 2023</w:t>
-      </w:r>
-      <w:r>
-        <w:rPr>
-          <w:rStyle w:val="DateLocation"/>
-        </w:rPr>
-        <w:t xml:space="preserve"> - Dec. 2023</w:t>
       </w:r>
     </w:p>
     <w:p>
@@ -566,16 +485,103 @@
         </w:numPr>
         <w:tabs>
           <w:tab w:val="right" w:pos="360"/>
+        </w:tabs>
+        <w:spacing w:after="80" w:line="240" w:lineRule="exact"/>
+        <w:ind w:left="360"/>
+        <w:rPr>
+          <w:rFonts w:ascii="Candara" w:hAnsi="Candara"/>
+          <w:sz w:val="20"/>
+          <w:szCs w:val="20"/>
+        </w:rPr>
+      </w:pPr>
+      <w:r>
+        <w:rPr>
+          <w:rFonts w:ascii="Candara" w:hAnsi="Candara"/>
+          <w:sz w:val="20"/>
+          <w:szCs w:val="20"/>
+        </w:rPr>
+        <w:t>Created</w:t>
+      </w:r>
+      <w:r>
+        <w:rPr>
+          <w:rFonts w:ascii="Candara" w:hAnsi="Candara"/>
+          <w:sz w:val="20"/>
+          <w:szCs w:val="20"/>
+        </w:rPr>
+        <w:t xml:space="preserve"> a Python-based automation tool that parses text documents, extracts structured data, and generates Excel reports to streamline analysis and reporting processes.</w:t>
+      </w:r>
+    </w:p>
+    <w:p>
+      <w:pPr>
+        <w:tabs>
           <w:tab w:val="right" w:pos="10800"/>
         </w:tabs>
-        <w:spacing w:after="80" w:line="240" w:lineRule="exact"/>
-        <w:ind w:left="360" w:right="-14"/>
-      </w:pPr>
-      <w:r>
-        <w:rPr>
-          <w:rStyle w:val="Section-bullets"/>
-        </w:rPr>
-        <w:t>Managed up to 100 product listings, ensuring accurate and up-to-date information for e-commerce platforms.</w:t>
+        <w:spacing w:before="120" w:line="300" w:lineRule="exact"/>
+        <w:ind w:right="-14"/>
+        <w:rPr>
+          <w:rStyle w:val="Section-header2"/>
+        </w:rPr>
+      </w:pPr>
+      <w:r>
+        <w:rPr>
+          <w:rFonts w:ascii="Candara" w:hAnsi="Candara"/>
+          <w:b/>
+          <w:bCs/>
+          <w:caps/>
+        </w:rPr>
+        <w:t>Tip Top Shoes</w:t>
+      </w:r>
+      <w:r>
+        <w:rPr>
+          <w:rStyle w:val="Section-header2"/>
+        </w:rPr>
+        <w:tab/>
+      </w:r>
+      <w:r>
+        <w:rPr>
+          <w:rStyle w:val="DateLocation"/>
+          <w:rFonts w:cstheme="majorHAnsi"/>
+        </w:rPr>
+        <w:t>Manhattan</w:t>
+      </w:r>
+      <w:r>
+        <w:rPr>
+          <w:rStyle w:val="DateLocation"/>
+          <w:rFonts w:cstheme="majorHAnsi"/>
+          <w:i w:val="0"/>
+          <w:iCs/>
+        </w:rPr>
+        <w:t>, NY</w:t>
+      </w:r>
+    </w:p>
+    <w:p>
+      <w:pPr>
+        <w:tabs>
+          <w:tab w:val="right" w:pos="10800"/>
+        </w:tabs>
+        <w:spacing w:line="280" w:lineRule="exact"/>
+        <w:ind w:right="-14"/>
+      </w:pPr>
+      <w:r>
+        <w:rPr>
+          <w:rStyle w:val="Section-header2"/>
+        </w:rPr>
+        <w:t>Product Lister &amp; Data Entry</w:t>
+      </w:r>
+      <w:r>
+        <w:tab/>
+      </w:r>
+      <w:r>
+        <w:rPr>
+          <w:rStyle w:val="DateLocation"/>
+        </w:rPr>
+        <w:t>Dec. 2023</w:t>
+      </w:r>
+      <w:r>
+        <w:rPr>
+          <w:rStyle w:val="DateLocation"/>
+        </w:rPr>
+        <w:t xml:space="preserve"> - Dec. 2023</w:t>
       </w:r>
     </w:p>
     <w:p>
@@ -596,19 +602,7 @@
         <w:rPr>
           <w:rStyle w:val="Section-bullets"/>
         </w:rPr>
-        <w:t xml:space="preserve">Utilized </w:t>
-      </w:r>
-      <w:r>
-        <w:rPr>
-          <w:rStyle w:val="Section-bullets"/>
-        </w:rPr>
-        <w:t xml:space="preserve">the </w:t>
-      </w:r>
-      <w:r>
-        <w:rPr>
-          <w:rStyle w:val="Section-bullets"/>
-        </w:rPr>
-        <w:t>Shopify e-commerce platform to efficiently manage product listings and optimize online store performance.</w:t>
+        <w:t>Managed up to 100 product listings, ensuring accurate and up-to-date information for e-commerce platforms.</w:t>
       </w:r>
     </w:p>
     <w:p>
@@ -629,7 +623,19 @@
         <w:rPr>
           <w:rStyle w:val="Section-bullets"/>
         </w:rPr>
-        <w:t>Populated 5 key data fields per product listing, ensuring comprehensive and informative product descriptions for customers.</w:t>
+        <w:t xml:space="preserve">Utilized </w:t>
+      </w:r>
+      <w:r>
+        <w:rPr>
+          <w:rStyle w:val="Section-bullets"/>
+        </w:rPr>
+        <w:t xml:space="preserve">the </w:t>
+      </w:r>
+      <w:r>
+        <w:rPr>
+          <w:rStyle w:val="Section-bullets"/>
+        </w:rPr>
+        <w:t>Shopify e-commerce platform to efficiently manage product listings and optimize online store performance.</w:t>
       </w:r>
     </w:p>
     <w:p>
@@ -650,104 +656,7 @@
         <w:rPr>
           <w:rStyle w:val="Section-bullets"/>
         </w:rPr>
-        <w:t>Worked with databases up to 5GB in size, demonstrating ability to manage and organize large volumes of product data.</w:t>
-      </w:r>
-    </w:p>
-    <w:p>
-      <w:pPr>
-        <w:tabs>
-          <w:tab w:val="right" w:pos="10800"/>
-        </w:tabs>
-        <w:spacing w:before="60" w:line="300" w:lineRule="exact"/>
-        <w:ind w:right="-14"/>
-        <w:rPr>
-          <w:rStyle w:val="Section-header2"/>
-        </w:rPr>
-      </w:pPr>
-      <w:r>
-        <w:rPr>
-          <w:rFonts w:ascii="Candara" w:hAnsi="Candara"/>
-          <w:b/>
-          <w:bCs/>
-          <w:caps/>
-        </w:rPr>
-        <w:t>B&amp;A Appliances (Family Business)</w:t>
-      </w:r>
-      <w:r>
-        <w:rPr>
-          <w:rStyle w:val="Section-header2"/>
-        </w:rPr>
-        <w:tab/>
-      </w:r>
-      <w:r>
-        <w:rPr>
-          <w:rStyle w:val="DateLocation"/>
-          <w:rFonts w:cstheme="majorHAnsi"/>
-        </w:rPr>
-        <w:t>Brooklyn</w:t>
-      </w:r>
-      <w:r>
-        <w:rPr>
-          <w:rStyle w:val="DateLocation"/>
-          <w:rFonts w:cstheme="majorHAnsi"/>
-          <w:i w:val="0"/>
-          <w:iCs/>
-        </w:rPr>
-        <w:t>, NY</w:t>
-      </w:r>
-    </w:p>
-    <w:p>
-      <w:pPr>
-        <w:tabs>
-          <w:tab w:val="right" w:pos="10800"/>
-        </w:tabs>
-        <w:spacing w:line="280" w:lineRule="exact"/>
-        <w:ind w:right="-14"/>
-        <w:rPr>
-          <w:rFonts w:ascii="Candara" w:hAnsi="Candara"/>
-        </w:rPr>
-      </w:pPr>
-      <w:r>
-        <w:rPr>
-          <w:rStyle w:val="Section-header2"/>
-        </w:rPr>
-        <w:t>Data Entry Associate</w:t>
-      </w:r>
-      <w:r>
-        <w:rPr>
-          <w:rStyle w:val="Section-header2"/>
-        </w:rPr>
-        <w:tab/>
-      </w:r>
-      <w:r>
-        <w:rPr>
-          <w:rStyle w:val="DateLocation"/>
-        </w:rPr>
-        <w:t>Jan. 2020</w:t>
-      </w:r>
-      <w:r>
-        <w:rPr>
-          <w:rStyle w:val="DateLocation"/>
-        </w:rPr>
-        <w:t xml:space="preserve"> </w:t>
-      </w:r>
-      <w:r>
-        <w:rPr>
-          <w:rStyle w:val="DateLocation"/>
-        </w:rPr>
-        <w:t>–</w:t>
-      </w:r>
-      <w:r>
-        <w:rPr>
-          <w:rStyle w:val="DateLocation"/>
-        </w:rPr>
-        <w:t xml:space="preserve"> </w:t>
-      </w:r>
-      <w:r>
-        <w:rPr>
-          <w:rStyle w:val="DateLocation"/>
-        </w:rPr>
-        <w:t>Mar. 2025</w:t>
+        <w:t>Populated 5 key data fields per product listing, ensuring comprehensive and informative product descriptions for customers.</w:t>
       </w:r>
     </w:p>
     <w:p>
@@ -759,20 +668,113 @@
         </w:numPr>
         <w:tabs>
           <w:tab w:val="right" w:pos="360"/>
+          <w:tab w:val="right" w:pos="10800"/>
         </w:tabs>
         <w:spacing w:after="80" w:line="240" w:lineRule="exact"/>
-        <w:ind w:left="360"/>
-        <w:rPr>
-          <w:rFonts w:ascii="Candara" w:hAnsi="Candara"/>
-          <w:b/>
-          <w:bCs/>
-        </w:rPr>
+        <w:ind w:left="360" w:right="-14"/>
       </w:pPr>
       <w:r>
         <w:rPr>
           <w:rStyle w:val="Section-bullets"/>
         </w:rPr>
-        <w:t>Processed up to 50 records in the busiest month, ensuring accurate and timely data entry into company systems.</w:t>
+        <w:t>Worked with databases up to 5GB in size, demonstrating ability to manage and organize large volumes of product data.</w:t>
+      </w:r>
+    </w:p>
+    <w:p>
+      <w:pPr>
+        <w:tabs>
+          <w:tab w:val="right" w:pos="10800"/>
+        </w:tabs>
+        <w:spacing w:before="60" w:line="300" w:lineRule="exact"/>
+        <w:ind w:right="-14"/>
+        <w:rPr>
+          <w:rStyle w:val="Section-header2"/>
+        </w:rPr>
+      </w:pPr>
+      <w:r>
+        <w:rPr>
+          <w:rFonts w:ascii="Candara" w:hAnsi="Candara"/>
+          <w:b/>
+          <w:bCs/>
+          <w:caps/>
+        </w:rPr>
+        <w:t>B&amp;A Appliances (Family Business)</w:t>
+      </w:r>
+      <w:r>
+        <w:rPr>
+          <w:rStyle w:val="Section-header2"/>
+        </w:rPr>
+        <w:tab/>
+      </w:r>
+      <w:r>
+        <w:rPr>
+          <w:rStyle w:val="DateLocation"/>
+          <w:rFonts w:cstheme="majorHAnsi"/>
+        </w:rPr>
+        <w:t>Brooklyn</w:t>
+      </w:r>
+      <w:r>
+        <w:rPr>
+          <w:rStyle w:val="DateLocation"/>
+          <w:rFonts w:cstheme="majorHAnsi"/>
+          <w:i w:val="0"/>
+          <w:iCs/>
+        </w:rPr>
+        <w:t>, NY</w:t>
+      </w:r>
+    </w:p>
+    <w:p>
+      <w:pPr>
+        <w:tabs>
+          <w:tab w:val="right" w:pos="10800"/>
+        </w:tabs>
+        <w:spacing w:line="280" w:lineRule="exact"/>
+        <w:ind w:right="-14"/>
+        <w:rPr>
+          <w:rFonts w:ascii="Candara" w:hAnsi="Candara"/>
+        </w:rPr>
+      </w:pPr>
+      <w:r>
+        <w:rPr>
+          <w:rStyle w:val="Section-header2"/>
+        </w:rPr>
+        <w:t>Data Entry Associate</w:t>
+      </w:r>
+      <w:r>
+        <w:rPr>
+          <w:rStyle w:val="Section-header2"/>
+        </w:rPr>
+        <w:tab/>
+      </w:r>
+      <w:r>
+        <w:rPr>
+          <w:rStyle w:val="DateLocation"/>
+        </w:rPr>
+        <w:t>Jan. 2020</w:t>
+      </w:r>
+      <w:r>
+        <w:rPr>
+          <w:rStyle w:val="DateLocation"/>
+        </w:rPr>
+        <w:t xml:space="preserve"> </w:t>
+      </w:r>
+      <w:r>
+        <w:rPr>
+          <w:rStyle w:val="DateLocation"/>
+        </w:rPr>
+        <w:t>–</w:t>
+      </w:r>
+      <w:r>
+        <w:rPr>
+          <w:rStyle w:val="DateLocation"/>
+        </w:rPr>
+        <w:t xml:space="preserve"> </w:t>
+      </w:r>
+      <w:r>
+        <w:rPr>
+          <w:rStyle w:val="DateLocation"/>
+        </w:rPr>
+        <w:t>Mar. 2025</w:t>
       </w:r>
     </w:p>
     <w:p>
@@ -797,7 +799,7 @@
         <w:rPr>
           <w:rStyle w:val="Section-bullets"/>
         </w:rPr>
-        <w:t>Utilized Google Workplace and Microsoft Office 365 to efficiently manage and organize data for various projects.</w:t>
+        <w:t>Processed up to 50 records in the busiest month, ensuring accurate and timely data entry into company systems.</w:t>
       </w:r>
     </w:p>
     <w:p>
@@ -822,7 +824,7 @@
         <w:rPr>
           <w:rStyle w:val="Section-bullets"/>
         </w:rPr>
-        <w:t>Collaborated with a team of 4 members on data projects, contributing to successful completion of deliverables.</w:t>
+        <w:t>Utilized Google Workplace and Microsoft Office 365 to efficiently manage and organize data for various projects.</w:t>
       </w:r>
     </w:p>
     <w:p>
@@ -847,6 +849,31 @@
         <w:rPr>
           <w:rStyle w:val="Section-bullets"/>
         </w:rPr>
+        <w:t>Collaborated with a team of 4 members on data projects, contributing to successful completion of deliverables.</w:t>
+      </w:r>
+    </w:p>
+    <w:p>
+      <w:pPr>
+        <w:pStyle w:val="ListParagraph"/>
+        <w:numPr>
+          <w:ilvl w:val="0"/>
+          <w:numId w:val="11"/>
+        </w:numPr>
+        <w:tabs>
+          <w:tab w:val="right" w:pos="360"/>
+        </w:tabs>
+        <w:spacing w:after="80" w:line="240" w:lineRule="exact"/>
+        <w:ind w:left="360"/>
+        <w:rPr>
+          <w:rFonts w:ascii="Candara" w:hAnsi="Candara"/>
+          <w:b/>
+          <w:bCs/>
+        </w:rPr>
+      </w:pPr>
+      <w:r>
+        <w:rPr>
+          <w:rStyle w:val="Section-bullets"/>
+        </w:rPr>
         <w:t>Contributed to data management processes, ensuring accurate and efficient data entry and organization to support programming and development initiatives.</w:t>
       </w:r>
     </w:p>
@@ -1036,7 +1063,13 @@
         <w:rPr>
           <w:rStyle w:val="DateLocation"/>
         </w:rPr>
-        <w:t>– Present</w:t>
+        <w:t xml:space="preserve">– </w:t>
+      </w:r>
+      <w:r>
+        <w:rPr>
+          <w:rStyle w:val="DateLocation"/>
+        </w:rPr>
+        <w:t>Jan 2026</w:t>
       </w:r>
     </w:p>
     <w:bookmarkEnd w:id="1"/>
@@ -1112,6 +1145,7 @@
         <w:rPr>
           <w:rStyle w:val="Section-bullets"/>
         </w:rPr>
+        <w:lastRenderedPageBreak/>
         <w:t>Software development training covers database management, IDE proficiency, software testing, programming, and code execution.</w:t>
       </w:r>
       <w:r>
@@ -1124,21 +1158,6 @@
         </w:rPr>
         <w:tab/>
       </w:r>
-    </w:p>
-    <w:p>
-      <w:pPr>
-        <w:tabs>
-          <w:tab w:val="right" w:pos="10800"/>
-        </w:tabs>
-        <w:spacing w:before="80"/>
-        <w:ind w:right="-14"/>
-        <w:rPr>
-          <w:rFonts w:ascii="Candara" w:hAnsi="Candara"/>
-          <w:b/>
-          <w:bCs/>
-          <w:caps/>
-        </w:rPr>
-      </w:pPr>
     </w:p>
     <w:p>
       <w:pPr>
@@ -1160,7 +1179,6 @@
           <w:bCs/>
           <w:caps/>
         </w:rPr>
-        <w:lastRenderedPageBreak/>
         <w:t>Borough of Manhattan Community College</w:t>
       </w:r>
       <w:r>
@@ -1334,37 +1352,7 @@
         <w:rPr>
           <w:rStyle w:val="Sectiontextitalic"/>
         </w:rPr>
-        <w:t>HTML, CSS, JavaScript,</w:t>
-      </w:r>
-      <w:r>
-        <w:rPr>
-          <w:rStyle w:val="Sectiontextitalic"/>
-        </w:rPr>
-        <w:t xml:space="preserve"> Java, </w:t>
-      </w:r>
-      <w:r>
-        <w:rPr>
-          <w:rStyle w:val="Sectiontextitalic"/>
-        </w:rPr>
-        <w:t xml:space="preserve">Python, </w:t>
-      </w:r>
-      <w:r>
-        <w:rPr>
-          <w:rStyle w:val="Sectiontextitalic"/>
-        </w:rPr>
-        <w:t xml:space="preserve">Visual Studio Code, GitHub, </w:t>
-      </w:r>
-      <w:r>
-        <w:rPr>
-          <w:rStyle w:val="Sectiontextitalic"/>
-        </w:rPr>
-        <w:t>DB Artisan</w:t>
-      </w:r>
-      <w:r>
-        <w:rPr>
-          <w:rStyle w:val="Sectiontextitalic"/>
-        </w:rPr>
-        <w:t>, Talend, Adobe Creative Suite, Microsoft Office 365, Google Workspace, Zoom, Dropbox.</w:t>
+        <w:t>HTML, CSS, JavaScript, Python, Java, SQL, Power BI, Talend, MySQL, MongoDB, Git, GitHub, Visual Studio Code, Postman, Adobe Illustrator, Adobe Photoshop, Adobe Premiere Pro, Adobe XD, Unix, Linux, Microsoft Office 365, Google Workspace</w:t>
       </w:r>
     </w:p>
     <w:p>
@@ -1806,6 +1794,155 @@
     </w:lvl>
   </w:abstractNum>
   <w:abstractNum w:abstractNumId="12" w15:restartNumberingAfterBreak="0">
+    <w:nsid w:val="386365CC"/>
+    <w:multiLevelType w:val="multilevel"/>
+    <w:tmpl w:val="4378B3F8"/>
+    <w:lvl w:ilvl="0">
+      <w:start w:val="1"/>
+      <w:numFmt w:val="bullet"/>
+      <w:lvlText w:val=""/>
+      <w:lvlJc w:val="left"/>
+      <w:pPr>
+        <w:tabs>
+          <w:tab w:val="num" w:pos="720"/>
+        </w:tabs>
+        <w:ind w:left="720" w:hanging="360"/>
+      </w:pPr>
+      <w:rPr>
+        <w:rFonts w:ascii="Symbol" w:hAnsi="Symbol" w:hint="default"/>
+        <w:sz w:val="20"/>
+      </w:rPr>
+    </w:lvl>
+    <w:lvl w:ilvl="1" w:tentative="1">
+      <w:start w:val="1"/>
+      <w:numFmt w:val="bullet"/>
+      <w:lvlText w:val="o"/>
+      <w:lvlJc w:val="left"/>
+      <w:pPr>
+        <w:tabs>
+          <w:tab w:val="num" w:pos="1440"/>
+        </w:tabs>
+        <w:ind w:left="1440" w:hanging="360"/>
+      </w:pPr>
+      <w:rPr>
+        <w:rFonts w:ascii="Courier New" w:hAnsi="Courier New" w:hint="default"/>
+        <w:sz w:val="20"/>
+      </w:rPr>
+    </w:lvl>
+    <w:lvl w:ilvl="2" w:tentative="1">
+      <w:start w:val="1"/>
+      <w:numFmt w:val="bullet"/>
+      <w:lvlText w:val=""/>
+      <w:lvlJc w:val="left"/>
+      <w:pPr>
+        <w:tabs>
+          <w:tab w:val="num" w:pos="2160"/>
+        </w:tabs>
+        <w:ind w:left="2160" w:hanging="360"/>
+      </w:pPr>
+      <w:rPr>
+        <w:rFonts w:ascii="Wingdings" w:hAnsi="Wingdings" w:hint="default"/>
+        <w:sz w:val="20"/>
+      </w:rPr>
+    </w:lvl>
+    <w:lvl w:ilvl="3" w:tentative="1">
+      <w:start w:val="1"/>
+      <w:numFmt w:val="bullet"/>
+      <w:lvlText w:val=""/>
+      <w:lvlJc w:val="left"/>
+      <w:pPr>
+        <w:tabs>
+          <w:tab w:val="num" w:pos="2880"/>
+        </w:tabs>
+        <w:ind w:left="2880" w:hanging="360"/>
+      </w:pPr>
+      <w:rPr>
+        <w:rFonts w:ascii="Wingdings" w:hAnsi="Wingdings" w:hint="default"/>
+        <w:sz w:val="20"/>
+      </w:rPr>
+    </w:lvl>
+    <w:lvl w:ilvl="4" w:tentative="1">
+      <w:start w:val="1"/>
+      <w:numFmt w:val="bullet"/>
+      <w:lvlText w:val=""/>
+      <w:lvlJc w:val="left"/>
+      <w:pPr>
+        <w:tabs>
+          <w:tab w:val="num" w:pos="3600"/>
+        </w:tabs>
+        <w:ind w:left="3600" w:hanging="360"/>
+      </w:pPr>
+      <w:rPr>
+        <w:rFonts w:ascii="Wingdings" w:hAnsi="Wingdings" w:hint="default"/>
+        <w:sz w:val="20"/>
+      </w:rPr>
+    </w:lvl>
+    <w:lvl w:ilvl="5" w:tentative="1">
+      <w:start w:val="1"/>
+      <w:numFmt w:val="bullet"/>
+      <w:lvlText w:val=""/>
+      <w:lvlJc w:val="left"/>
+      <w:pPr>
+        <w:tabs>
+          <w:tab w:val="num" w:pos="4320"/>
+        </w:tabs>
+        <w:ind w:left="4320" w:hanging="360"/>
+      </w:pPr>
+      <w:rPr>
+        <w:rFonts w:ascii="Wingdings" w:hAnsi="Wingdings" w:hint="default"/>
+        <w:sz w:val="20"/>
+      </w:rPr>
+    </w:lvl>
+    <w:lvl w:ilvl="6" w:tentative="1">
+      <w:start w:val="1"/>
+      <w:numFmt w:val="bullet"/>
+      <w:lvlText w:val=""/>
+      <w:lvlJc w:val="left"/>
+      <w:pPr>
+        <w:tabs>
+          <w:tab w:val="num" w:pos="5040"/>
+        </w:tabs>
+        <w:ind w:left="5040" w:hanging="360"/>
+      </w:pPr>
+      <w:rPr>
+        <w:rFonts w:ascii="Wingdings" w:hAnsi="Wingdings" w:hint="default"/>
+        <w:sz w:val="20"/>
+      </w:rPr>
+    </w:lvl>
+    <w:lvl w:ilvl="7" w:tentative="1">
+      <w:start w:val="1"/>
+      <w:numFmt w:val="bullet"/>
+      <w:lvlText w:val=""/>
+      <w:lvlJc w:val="left"/>
+      <w:pPr>
+        <w:tabs>
+          <w:tab w:val="num" w:pos="5760"/>
+        </w:tabs>
+        <w:ind w:left="5760" w:hanging="360"/>
+      </w:pPr>
+      <w:rPr>
+        <w:rFonts w:ascii="Wingdings" w:hAnsi="Wingdings" w:hint="default"/>
+        <w:sz w:val="20"/>
+      </w:rPr>
+    </w:lvl>
+    <w:lvl w:ilvl="8" w:tentative="1">
+      <w:start w:val="1"/>
+      <w:numFmt w:val="bullet"/>
+      <w:lvlText w:val=""/>
+      <w:lvlJc w:val="left"/>
+      <w:pPr>
+        <w:tabs>
+          <w:tab w:val="num" w:pos="6480"/>
+        </w:tabs>
+        <w:ind w:left="6480" w:hanging="360"/>
+      </w:pPr>
+      <w:rPr>
+        <w:rFonts w:ascii="Wingdings" w:hAnsi="Wingdings" w:hint="default"/>
+        <w:sz w:val="20"/>
+      </w:rPr>
+    </w:lvl>
+  </w:abstractNum>
+  <w:abstractNum w:abstractNumId="13" w15:restartNumberingAfterBreak="0">
     <w:nsid w:val="4EC92CE2"/>
     <w:multiLevelType w:val="multilevel"/>
     <w:tmpl w:val="31AE2B16"/>
@@ -1957,6 +2094,9 @@
     <w:abstractNumId w:val="10"/>
   </w:num>
   <w:num w:numId="13" w16cid:durableId="1315378896">
+    <w:abstractNumId w:val="13"/>
+  </w:num>
+  <w:num w:numId="14" w16cid:durableId="1442460230">
     <w:abstractNumId w:val="12"/>
   </w:num>
 </w:numbering>
@@ -2365,7 +2505,6 @@
   <w:style w:type="character" w:default="1" w:styleId="DefaultParagraphFont">
     <w:name w:val="Default Paragraph Font"/>
     <w:uiPriority w:val="1"/>
-    <w:semiHidden/>
     <w:unhideWhenUsed/>
   </w:style>
   <w:style w:type="table" w:default="1" w:styleId="TableNormal">

</xml_diff>